<commit_message>
feat: Implement Skills section with animated cards, add centralized portfolio configuration, and include resume document.
</commit_message>
<xml_diff>
--- a/public/Dao_Quang_Truong_FE_CV.docx
+++ b/public/Dao_Quang_Truong_FE_CV.docx
@@ -1804,88 +1804,63 @@
         <w:jc w:val="both"/>
         <w:rPr>
           <w:rFonts w:ascii="Times New Roman" w:hAnsi="Times New Roman" w:cs="Times New Roman"/>
-          <w:sz w:val="28"/>
-          <w:szCs w:val="28"/>
-        </w:rPr>
-      </w:pPr>
-      <w:r>
-        <w:rPr>
-          <w:rFonts w:ascii="Times New Roman" w:hAnsi="Times New Roman" w:cs="Times New Roman"/>
-          <w:sz w:val="28"/>
-          <w:szCs w:val="28"/>
-        </w:rPr>
-        <w:t>Programming         TypeScript, JavaScript</w:t>
-      </w:r>
-    </w:p>
-    <w:p>
-      <w:pPr>
-        <w:spacing w:after="0" w:line="276" w:lineRule="auto"/>
-        <w:ind w:firstLine="720"/>
-        <w:contextualSpacing/>
-        <w:jc w:val="both"/>
-        <w:rPr>
-          <w:rFonts w:ascii="Times New Roman" w:hAnsi="Times New Roman" w:cs="Times New Roman"/>
-          <w:sz w:val="28"/>
-          <w:szCs w:val="28"/>
-        </w:rPr>
-      </w:pPr>
-      <w:r>
-        <w:rPr>
-          <w:rFonts w:ascii="Times New Roman" w:hAnsi="Times New Roman" w:cs="Times New Roman"/>
-          <w:sz w:val="28"/>
-          <w:szCs w:val="28"/>
-        </w:rPr>
-        <w:t>Frameworks           React.js, React Native</w:t>
-      </w:r>
-      <w:r>
-        <w:rPr>
-          <w:rFonts w:ascii="Times New Roman" w:hAnsi="Times New Roman" w:cs="Times New Roman"/>
-          <w:sz w:val="28"/>
-          <w:szCs w:val="28"/>
-        </w:rPr>
-        <w:t>, ElectronJS</w:t>
-      </w:r>
-    </w:p>
-    <w:p>
-      <w:pPr>
-        <w:spacing w:after="0" w:line="276" w:lineRule="auto"/>
-        <w:ind w:firstLine="720"/>
-        <w:contextualSpacing/>
-        <w:jc w:val="both"/>
-        <w:rPr>
-          <w:rFonts w:ascii="Times New Roman" w:hAnsi="Times New Roman" w:cs="Times New Roman"/>
-          <w:sz w:val="28"/>
-          <w:szCs w:val="28"/>
-        </w:rPr>
-      </w:pPr>
-      <w:r>
-        <w:rPr>
-          <w:rFonts w:ascii="Times New Roman" w:hAnsi="Times New Roman" w:cs="Times New Roman"/>
-          <w:sz w:val="28"/>
-          <w:szCs w:val="28"/>
-        </w:rPr>
-        <w:t>Cloud                     Amazon Web Services (AWS)</w:t>
-      </w:r>
-    </w:p>
-    <w:p>
-      <w:pPr>
-        <w:spacing w:after="0" w:line="276" w:lineRule="auto"/>
-        <w:ind w:firstLine="720"/>
-        <w:contextualSpacing/>
-        <w:jc w:val="both"/>
-        <w:rPr>
-          <w:rFonts w:ascii="Times New Roman" w:hAnsi="Times New Roman" w:cs="Times New Roman"/>
-          <w:sz w:val="28"/>
-          <w:szCs w:val="28"/>
-        </w:rPr>
-      </w:pPr>
-      <w:r>
-        <w:rPr>
-          <w:rFonts w:ascii="Times New Roman" w:hAnsi="Times New Roman" w:cs="Times New Roman"/>
-          <w:sz w:val="28"/>
-          <w:szCs w:val="28"/>
-        </w:rPr>
-        <w:t xml:space="preserve">Other                     </w:t>
+          <w:b/>
+          <w:bCs/>
+          <w:sz w:val="28"/>
+          <w:szCs w:val="28"/>
+        </w:rPr>
+      </w:pPr>
+      <w:r>
+        <w:rPr>
+          <w:rFonts w:ascii="Times New Roman" w:hAnsi="Times New Roman" w:cs="Times New Roman"/>
+          <w:b/>
+          <w:bCs/>
+          <w:sz w:val="28"/>
+          <w:szCs w:val="28"/>
+        </w:rPr>
+        <w:t>Core Stack &amp; Cross-Platform</w:t>
+      </w:r>
+    </w:p>
+    <w:p>
+      <w:pPr>
+        <w:spacing w:after="0" w:line="276" w:lineRule="auto"/>
+        <w:ind w:firstLine="720"/>
+        <w:contextualSpacing/>
+        <w:jc w:val="both"/>
+        <w:rPr>
+          <w:rFonts w:ascii="Times New Roman" w:hAnsi="Times New Roman" w:cs="Times New Roman"/>
+          <w:sz w:val="28"/>
+          <w:szCs w:val="28"/>
+        </w:rPr>
+      </w:pPr>
+      <w:r>
+        <w:rPr>
+          <w:rFonts w:ascii="Times New Roman" w:hAnsi="Times New Roman" w:cs="Times New Roman"/>
+          <w:sz w:val="28"/>
+          <w:szCs w:val="28"/>
+        </w:rPr>
+        <w:t>• Languages: TypeScript (Advanced), JavaScript (ES6+).</w:t>
+      </w:r>
+    </w:p>
+    <w:p>
+      <w:pPr>
+        <w:spacing w:after="0" w:line="276" w:lineRule="auto"/>
+        <w:ind w:firstLine="720"/>
+        <w:contextualSpacing/>
+        <w:jc w:val="both"/>
+        <w:rPr>
+          <w:rFonts w:ascii="Times New Roman" w:hAnsi="Times New Roman" w:cs="Times New Roman"/>
+          <w:sz w:val="28"/>
+          <w:szCs w:val="28"/>
+        </w:rPr>
+      </w:pPr>
+      <w:r>
+        <w:rPr>
+          <w:rFonts w:ascii="Times New Roman" w:hAnsi="Times New Roman" w:cs="Times New Roman"/>
+          <w:sz w:val="28"/>
+          <w:szCs w:val="28"/>
+        </w:rPr>
+        <w:t>•</w:t>
       </w:r>
       <w:r>
         <w:rPr>
@@ -1901,24 +1876,420 @@
           <w:sz w:val="28"/>
           <w:szCs w:val="28"/>
         </w:rPr>
-        <w:t xml:space="preserve">Docker, Jenkins, Ubuntu server, </w:t>
-      </w:r>
-      <w:r>
-        <w:rPr>
-          <w:rFonts w:ascii="Times New Roman" w:hAnsi="Times New Roman" w:cs="Times New Roman"/>
-          <w:sz w:val="28"/>
-          <w:szCs w:val="28"/>
-        </w:rPr>
-        <w:t xml:space="preserve">Github, Gitlab </w:t>
-      </w:r>
-      <w:r>
-        <w:rPr>
-          <w:rFonts w:ascii="Times New Roman" w:hAnsi="Times New Roman" w:cs="Times New Roman"/>
-          <w:sz w:val="28"/>
-          <w:szCs w:val="28"/>
-        </w:rPr>
-        <w:t>CI/CD</w:t>
-      </w:r>
+        <w:t xml:space="preserve">Web Frontend: </w:t>
+      </w:r>
+      <w:r>
+        <w:rPr>
+          <w:rFonts w:ascii="Times New Roman" w:hAnsi="Times New Roman" w:cs="Times New Roman"/>
+          <w:sz w:val="28"/>
+          <w:szCs w:val="28"/>
+        </w:rPr>
+        <w:t>React.js Ecosystem (Next.js, Redux/Context</w:t>
+      </w:r>
+      <w:r>
+        <w:rPr>
+          <w:rFonts w:ascii="Times New Roman" w:hAnsi="Times New Roman" w:cs="Times New Roman"/>
+          <w:sz w:val="28"/>
+          <w:szCs w:val="28"/>
+        </w:rPr>
+        <w:t>, Tanstack</w:t>
+      </w:r>
+      <w:r>
+        <w:rPr>
+          <w:rFonts w:ascii="Times New Roman" w:hAnsi="Times New Roman" w:cs="Times New Roman"/>
+          <w:sz w:val="28"/>
+          <w:szCs w:val="28"/>
+        </w:rPr>
+        <w:t>), Vue.js (Legacy migration experience). Expert in building scalable/high-performance SPAs.</w:t>
+      </w:r>
+    </w:p>
+    <w:p>
+      <w:pPr>
+        <w:spacing w:after="0" w:line="276" w:lineRule="auto"/>
+        <w:ind w:firstLine="720"/>
+        <w:contextualSpacing/>
+        <w:jc w:val="both"/>
+        <w:rPr>
+          <w:rFonts w:ascii="Times New Roman" w:hAnsi="Times New Roman" w:cs="Times New Roman"/>
+          <w:sz w:val="28"/>
+          <w:szCs w:val="28"/>
+        </w:rPr>
+      </w:pPr>
+      <w:r>
+        <w:rPr>
+          <w:rFonts w:ascii="Times New Roman" w:hAnsi="Times New Roman" w:cs="Times New Roman"/>
+          <w:sz w:val="28"/>
+          <w:szCs w:val="28"/>
+        </w:rPr>
+        <w:t>•</w:t>
+      </w:r>
+      <w:r>
+        <w:rPr>
+          <w:rFonts w:ascii="Times New Roman" w:hAnsi="Times New Roman" w:cs="Times New Roman"/>
+          <w:sz w:val="28"/>
+          <w:szCs w:val="28"/>
+        </w:rPr>
+        <w:t xml:space="preserve"> </w:t>
+      </w:r>
+      <w:r>
+        <w:rPr>
+          <w:rFonts w:ascii="Times New Roman" w:hAnsi="Times New Roman" w:cs="Times New Roman"/>
+          <w:sz w:val="28"/>
+          <w:szCs w:val="28"/>
+        </w:rPr>
+        <w:t>Mobile &amp; Desktop: React Native (OTA updates, Offline-first with Realm DB</w:t>
+      </w:r>
+      <w:r>
+        <w:rPr>
+          <w:rFonts w:ascii="Times New Roman" w:hAnsi="Times New Roman" w:cs="Times New Roman"/>
+          <w:sz w:val="28"/>
+          <w:szCs w:val="28"/>
+        </w:rPr>
+        <w:t>, SQLite</w:t>
+      </w:r>
+      <w:r>
+        <w:rPr>
+          <w:rFonts w:ascii="Times New Roman" w:hAnsi="Times New Roman" w:cs="Times New Roman"/>
+          <w:sz w:val="28"/>
+          <w:szCs w:val="28"/>
+        </w:rPr>
+        <w:t>), Electron.js. Proven ability to unify codebases across Web, Mobile, and Desktop.</w:t>
+      </w:r>
+    </w:p>
+    <w:p>
+      <w:pPr>
+        <w:spacing w:after="0" w:line="276" w:lineRule="auto"/>
+        <w:ind w:firstLine="720"/>
+        <w:contextualSpacing/>
+        <w:jc w:val="both"/>
+        <w:rPr>
+          <w:rFonts w:ascii="Times New Roman" w:hAnsi="Times New Roman" w:cs="Times New Roman"/>
+          <w:sz w:val="28"/>
+          <w:szCs w:val="28"/>
+        </w:rPr>
+      </w:pPr>
+      <w:r>
+        <w:rPr>
+          <w:rFonts w:ascii="Times New Roman" w:hAnsi="Times New Roman" w:cs="Times New Roman"/>
+          <w:sz w:val="28"/>
+          <w:szCs w:val="28"/>
+        </w:rPr>
+        <w:t>•</w:t>
+      </w:r>
+      <w:r>
+        <w:rPr>
+          <w:rFonts w:ascii="Times New Roman" w:hAnsi="Times New Roman" w:cs="Times New Roman"/>
+          <w:sz w:val="28"/>
+          <w:szCs w:val="28"/>
+        </w:rPr>
+        <w:t xml:space="preserve"> </w:t>
+      </w:r>
+      <w:r>
+        <w:rPr>
+          <w:rFonts w:ascii="Times New Roman" w:hAnsi="Times New Roman" w:cs="Times New Roman"/>
+          <w:sz w:val="28"/>
+          <w:szCs w:val="28"/>
+        </w:rPr>
+        <w:t>Visualization: D3.js, ChartJS (Complex geospatial data &amp; KPI dashboards).</w:t>
+      </w:r>
+    </w:p>
+    <w:p>
+      <w:pPr>
+        <w:spacing w:after="0" w:line="276" w:lineRule="auto"/>
+        <w:ind w:firstLine="720"/>
+        <w:contextualSpacing/>
+        <w:jc w:val="both"/>
+        <w:rPr>
+          <w:rFonts w:ascii="Times New Roman" w:hAnsi="Times New Roman" w:cs="Times New Roman"/>
+          <w:b/>
+          <w:bCs/>
+          <w:sz w:val="28"/>
+          <w:szCs w:val="28"/>
+        </w:rPr>
+      </w:pPr>
+      <w:r>
+        <w:rPr>
+          <w:rFonts w:ascii="Times New Roman" w:hAnsi="Times New Roman" w:cs="Times New Roman"/>
+          <w:b/>
+          <w:bCs/>
+          <w:sz w:val="28"/>
+          <w:szCs w:val="28"/>
+        </w:rPr>
+        <w:lastRenderedPageBreak/>
+        <w:t>Backend &amp; Infrastructure</w:t>
+      </w:r>
+    </w:p>
+    <w:p>
+      <w:pPr>
+        <w:spacing w:after="0" w:line="276" w:lineRule="auto"/>
+        <w:ind w:firstLine="720"/>
+        <w:contextualSpacing/>
+        <w:jc w:val="both"/>
+        <w:rPr>
+          <w:rFonts w:ascii="Times New Roman" w:hAnsi="Times New Roman" w:cs="Times New Roman"/>
+          <w:sz w:val="28"/>
+          <w:szCs w:val="28"/>
+        </w:rPr>
+      </w:pPr>
+      <w:r>
+        <w:rPr>
+          <w:rFonts w:ascii="Times New Roman" w:hAnsi="Times New Roman" w:cs="Times New Roman"/>
+          <w:sz w:val="28"/>
+          <w:szCs w:val="28"/>
+        </w:rPr>
+        <w:t>•</w:t>
+      </w:r>
+      <w:r>
+        <w:rPr>
+          <w:rFonts w:ascii="Times New Roman" w:hAnsi="Times New Roman" w:cs="Times New Roman"/>
+          <w:sz w:val="28"/>
+          <w:szCs w:val="28"/>
+        </w:rPr>
+        <w:t xml:space="preserve"> </w:t>
+      </w:r>
+      <w:r>
+        <w:rPr>
+          <w:rFonts w:ascii="Times New Roman" w:hAnsi="Times New Roman" w:cs="Times New Roman"/>
+          <w:sz w:val="28"/>
+          <w:szCs w:val="28"/>
+        </w:rPr>
+        <w:t>Runtime &amp; API: Node.js, Express/NestJS (designing RESTful APIs).</w:t>
+      </w:r>
+    </w:p>
+    <w:p>
+      <w:pPr>
+        <w:spacing w:after="0" w:line="276" w:lineRule="auto"/>
+        <w:ind w:firstLine="720"/>
+        <w:contextualSpacing/>
+        <w:jc w:val="both"/>
+        <w:rPr>
+          <w:rFonts w:ascii="Times New Roman" w:hAnsi="Times New Roman" w:cs="Times New Roman"/>
+          <w:sz w:val="28"/>
+          <w:szCs w:val="28"/>
+        </w:rPr>
+      </w:pPr>
+      <w:r>
+        <w:rPr>
+          <w:rFonts w:ascii="Times New Roman" w:hAnsi="Times New Roman" w:cs="Times New Roman"/>
+          <w:sz w:val="28"/>
+          <w:szCs w:val="28"/>
+        </w:rPr>
+        <w:t>•</w:t>
+      </w:r>
+      <w:r>
+        <w:rPr>
+          <w:rFonts w:ascii="Times New Roman" w:hAnsi="Times New Roman" w:cs="Times New Roman"/>
+          <w:sz w:val="28"/>
+          <w:szCs w:val="28"/>
+        </w:rPr>
+        <w:t xml:space="preserve"> </w:t>
+      </w:r>
+      <w:r>
+        <w:rPr>
+          <w:rFonts w:ascii="Times New Roman" w:hAnsi="Times New Roman" w:cs="Times New Roman"/>
+          <w:sz w:val="28"/>
+          <w:szCs w:val="28"/>
+        </w:rPr>
+        <w:t>DevOps &amp; CI/CD: Docker, Jenkins, GitLab CI/CD, GitHub Actions. Experienced in setting up automated deployment pipelines from scratch on Linux VPS (Ubuntu/Nginx).</w:t>
+      </w:r>
+    </w:p>
+    <w:p>
+      <w:pPr>
+        <w:spacing w:after="0" w:line="276" w:lineRule="auto"/>
+        <w:ind w:firstLine="720"/>
+        <w:contextualSpacing/>
+        <w:jc w:val="both"/>
+        <w:rPr>
+          <w:rFonts w:ascii="Times New Roman" w:hAnsi="Times New Roman" w:cs="Times New Roman"/>
+          <w:sz w:val="28"/>
+          <w:szCs w:val="28"/>
+        </w:rPr>
+      </w:pPr>
+      <w:r>
+        <w:rPr>
+          <w:rFonts w:ascii="Times New Roman" w:hAnsi="Times New Roman" w:cs="Times New Roman"/>
+          <w:sz w:val="28"/>
+          <w:szCs w:val="28"/>
+        </w:rPr>
+        <w:t>•</w:t>
+      </w:r>
+      <w:r>
+        <w:rPr>
+          <w:rFonts w:ascii="Times New Roman" w:hAnsi="Times New Roman" w:cs="Times New Roman"/>
+          <w:sz w:val="28"/>
+          <w:szCs w:val="28"/>
+        </w:rPr>
+        <w:t xml:space="preserve"> </w:t>
+      </w:r>
+      <w:r>
+        <w:rPr>
+          <w:rFonts w:ascii="Times New Roman" w:hAnsi="Times New Roman" w:cs="Times New Roman"/>
+          <w:sz w:val="28"/>
+          <w:szCs w:val="28"/>
+        </w:rPr>
+        <w:t>Cloud: AWS (Basic resource management).</w:t>
+      </w:r>
+    </w:p>
+    <w:p>
+      <w:pPr>
+        <w:spacing w:after="0" w:line="276" w:lineRule="auto"/>
+        <w:ind w:firstLine="720"/>
+        <w:contextualSpacing/>
+        <w:jc w:val="both"/>
+        <w:rPr>
+          <w:rFonts w:ascii="Times New Roman" w:hAnsi="Times New Roman" w:cs="Times New Roman"/>
+          <w:sz w:val="28"/>
+          <w:szCs w:val="28"/>
+        </w:rPr>
+      </w:pPr>
+    </w:p>
+    <w:p>
+      <w:pPr>
+        <w:spacing w:after="0" w:line="276" w:lineRule="auto"/>
+        <w:ind w:firstLine="720"/>
+        <w:contextualSpacing/>
+        <w:jc w:val="both"/>
+        <w:rPr>
+          <w:rFonts w:ascii="Times New Roman" w:hAnsi="Times New Roman" w:cs="Times New Roman"/>
+          <w:b/>
+          <w:bCs/>
+          <w:sz w:val="28"/>
+          <w:szCs w:val="28"/>
+        </w:rPr>
+      </w:pPr>
+      <w:r>
+        <w:rPr>
+          <w:rFonts w:ascii="Times New Roman" w:hAnsi="Times New Roman" w:cs="Times New Roman"/>
+          <w:b/>
+          <w:bCs/>
+          <w:sz w:val="28"/>
+          <w:szCs w:val="28"/>
+        </w:rPr>
+        <w:t>Engineering Leadership &amp; Architecture</w:t>
+      </w:r>
+    </w:p>
+    <w:p>
+      <w:pPr>
+        <w:spacing w:after="0" w:line="276" w:lineRule="auto"/>
+        <w:ind w:firstLine="720"/>
+        <w:contextualSpacing/>
+        <w:jc w:val="both"/>
+        <w:rPr>
+          <w:rFonts w:ascii="Times New Roman" w:hAnsi="Times New Roman" w:cs="Times New Roman"/>
+          <w:sz w:val="28"/>
+          <w:szCs w:val="28"/>
+        </w:rPr>
+      </w:pPr>
+      <w:r>
+        <w:rPr>
+          <w:rFonts w:ascii="Times New Roman" w:hAnsi="Times New Roman" w:cs="Times New Roman"/>
+          <w:sz w:val="28"/>
+          <w:szCs w:val="28"/>
+        </w:rPr>
+        <w:t>•</w:t>
+      </w:r>
+      <w:r>
+        <w:rPr>
+          <w:rFonts w:ascii="Times New Roman" w:hAnsi="Times New Roman" w:cs="Times New Roman"/>
+          <w:sz w:val="28"/>
+          <w:szCs w:val="28"/>
+        </w:rPr>
+        <w:t xml:space="preserve"> </w:t>
+      </w:r>
+      <w:r>
+        <w:rPr>
+          <w:rFonts w:ascii="Times New Roman" w:hAnsi="Times New Roman" w:cs="Times New Roman"/>
+          <w:sz w:val="28"/>
+          <w:szCs w:val="28"/>
+        </w:rPr>
+        <w:t>System Optimization: Performance tuning (reduced API latency by 50%), Media optimization for RTC/Video Conference.</w:t>
+      </w:r>
+    </w:p>
+    <w:p>
+      <w:pPr>
+        <w:spacing w:after="0" w:line="276" w:lineRule="auto"/>
+        <w:ind w:firstLine="720"/>
+        <w:contextualSpacing/>
+        <w:jc w:val="both"/>
+        <w:rPr>
+          <w:rFonts w:ascii="Times New Roman" w:hAnsi="Times New Roman" w:cs="Times New Roman"/>
+          <w:sz w:val="28"/>
+          <w:szCs w:val="28"/>
+        </w:rPr>
+      </w:pPr>
+      <w:r>
+        <w:rPr>
+          <w:rFonts w:ascii="Times New Roman" w:hAnsi="Times New Roman" w:cs="Times New Roman"/>
+          <w:sz w:val="28"/>
+          <w:szCs w:val="28"/>
+        </w:rPr>
+        <w:t>•</w:t>
+      </w:r>
+      <w:r>
+        <w:rPr>
+          <w:rFonts w:ascii="Times New Roman" w:hAnsi="Times New Roman" w:cs="Times New Roman"/>
+          <w:sz w:val="28"/>
+          <w:szCs w:val="28"/>
+        </w:rPr>
+        <w:t xml:space="preserve"> </w:t>
+      </w:r>
+      <w:r>
+        <w:rPr>
+          <w:rFonts w:ascii="Times New Roman" w:hAnsi="Times New Roman" w:cs="Times New Roman"/>
+          <w:sz w:val="28"/>
+          <w:szCs w:val="28"/>
+        </w:rPr>
+        <w:t>Quality Assurance: Establishing Git Flow, Linting standards, TDD/Unit Testing integration.</w:t>
+      </w:r>
+    </w:p>
+    <w:p>
+      <w:pPr>
+        <w:spacing w:after="0" w:line="276" w:lineRule="auto"/>
+        <w:ind w:firstLine="720"/>
+        <w:contextualSpacing/>
+        <w:jc w:val="both"/>
+        <w:rPr>
+          <w:rFonts w:ascii="Times New Roman" w:hAnsi="Times New Roman" w:cs="Times New Roman"/>
+          <w:sz w:val="28"/>
+          <w:szCs w:val="28"/>
+        </w:rPr>
+      </w:pPr>
+      <w:r>
+        <w:rPr>
+          <w:rFonts w:ascii="Times New Roman" w:hAnsi="Times New Roman" w:cs="Times New Roman"/>
+          <w:sz w:val="28"/>
+          <w:szCs w:val="28"/>
+        </w:rPr>
+        <w:t>•</w:t>
+      </w:r>
+      <w:r>
+        <w:rPr>
+          <w:rFonts w:ascii="Times New Roman" w:hAnsi="Times New Roman" w:cs="Times New Roman"/>
+          <w:sz w:val="28"/>
+          <w:szCs w:val="28"/>
+        </w:rPr>
+        <w:t xml:space="preserve"> </w:t>
+      </w:r>
+      <w:r>
+        <w:rPr>
+          <w:rFonts w:ascii="Times New Roman" w:hAnsi="Times New Roman" w:cs="Times New Roman"/>
+          <w:sz w:val="28"/>
+          <w:szCs w:val="28"/>
+        </w:rPr>
+        <w:t>Team Management: Technical Mentoring, Code Review, Recruitment (Technical Interviewer).</w:t>
+      </w:r>
+    </w:p>
+    <w:p>
+      <w:pPr>
+        <w:spacing w:after="0" w:line="276" w:lineRule="auto"/>
+        <w:contextualSpacing/>
+        <w:jc w:val="both"/>
+        <w:rPr>
+          <w:rFonts w:ascii="Times New Roman" w:hAnsi="Times New Roman" w:cs="Times New Roman"/>
+          <w:sz w:val="28"/>
+          <w:szCs w:val="28"/>
+        </w:rPr>
+      </w:pPr>
     </w:p>
     <w:p>
       <w:pPr>

</xml_diff>

<commit_message>
feat: add public frontend CV document
</commit_message>
<xml_diff>
--- a/public/Dao_Quang_Truong_FE_CV.docx
+++ b/public/Dao_Quang_Truong_FE_CV.docx
@@ -81,15 +81,39 @@
           <w:sz w:val="28"/>
           <w:szCs w:val="28"/>
         </w:rPr>
-        <w:t>p</w:t>
-      </w:r>
-      <w:r>
-        <w:rPr>
-          <w:rFonts w:ascii="Times New Roman" w:hAnsi="Times New Roman" w:cs="Times New Roman"/>
-          <w:sz w:val="28"/>
-          <w:szCs w:val="28"/>
-        </w:rPr>
-        <w:t>ortfolio.vercel.app | linkedin.com/in/truongdq | github.com/truong</w:t>
+        <w:t>porfolio-truongdq.vercel.app</w:t>
+      </w:r>
+      <w:r>
+        <w:rPr>
+          <w:rFonts w:ascii="Times New Roman" w:hAnsi="Times New Roman" w:cs="Times New Roman"/>
+          <w:sz w:val="28"/>
+          <w:szCs w:val="28"/>
+        </w:rPr>
+        <w:t xml:space="preserve"> </w:t>
+      </w:r>
+      <w:r>
+        <w:rPr>
+          <w:rFonts w:ascii="Times New Roman" w:hAnsi="Times New Roman" w:cs="Times New Roman"/>
+          <w:sz w:val="28"/>
+          <w:szCs w:val="28"/>
+        </w:rPr>
+        <w:t>|</w:t>
+      </w:r>
+      <w:r>
+        <w:rPr>
+          <w:rFonts w:ascii="Times New Roman" w:hAnsi="Times New Roman" w:cs="Times New Roman"/>
+          <w:sz w:val="28"/>
+          <w:szCs w:val="28"/>
+        </w:rPr>
+        <w:t xml:space="preserve">  </w:t>
+      </w:r>
+      <w:r>
+        <w:rPr>
+          <w:rFonts w:ascii="Times New Roman" w:hAnsi="Times New Roman" w:cs="Times New Roman"/>
+          <w:sz w:val="28"/>
+          <w:szCs w:val="28"/>
+        </w:rPr>
+        <w:t>github.com/truong</w:t>
       </w:r>
       <w:r>
         <w:rPr>

</xml_diff>

<commit_message>
feat: change my cv
</commit_message>
<xml_diff>
--- a/public/Dao_Quang_Truong_FE_CV.docx
+++ b/public/Dao_Quang_Truong_FE_CV.docx
@@ -158,72 +158,9 @@
           <w:sz w:val="32"/>
           <w:szCs w:val="32"/>
         </w:rPr>
-        <w:t>SUMARY</w:t>
-      </w:r>
-    </w:p>
-    <w:p>
-      <w:pPr>
-        <w:spacing w:after="0" w:line="276" w:lineRule="auto"/>
-        <w:ind w:firstLine="720"/>
-        <w:contextualSpacing/>
-        <w:jc w:val="both"/>
-        <w:rPr>
-          <w:rFonts w:ascii="Times New Roman" w:hAnsi="Times New Roman" w:cs="Times New Roman"/>
-          <w:sz w:val="28"/>
-          <w:szCs w:val="28"/>
-        </w:rPr>
-      </w:pPr>
-      <w:r>
-        <w:rPr>
-          <w:rFonts w:ascii="Times New Roman" w:hAnsi="Times New Roman" w:cs="Times New Roman"/>
-          <w:sz w:val="28"/>
-          <w:szCs w:val="28"/>
-        </w:rPr>
-        <w:t xml:space="preserve">Fullstack Developer with </w:t>
-      </w:r>
-      <w:r>
-        <w:rPr>
-          <w:rFonts w:ascii="Times New Roman" w:hAnsi="Times New Roman" w:cs="Times New Roman"/>
-          <w:sz w:val="28"/>
-          <w:szCs w:val="28"/>
-        </w:rPr>
-        <w:t>3+</w:t>
-      </w:r>
-      <w:r>
-        <w:rPr>
-          <w:rFonts w:ascii="Times New Roman" w:hAnsi="Times New Roman" w:cs="Times New Roman"/>
-          <w:sz w:val="28"/>
-          <w:szCs w:val="28"/>
-        </w:rPr>
-        <w:t xml:space="preserve"> years of experience in building cross-platform solutions (Web, Mobile, Desktop). Proven track record of delivering high-scale projects for major enterprises like Viettel and Naver. Experienced in leading small teams, conducting code reviews, and implementing basic CI/CD pipelines to streamline deployment. Strong problem-solving skills with a focus on delivering high-quality, scalable products</w:t>
-      </w:r>
-      <w:r>
-        <w:rPr>
-          <w:rFonts w:ascii="Times New Roman" w:hAnsi="Times New Roman" w:cs="Times New Roman"/>
-          <w:sz w:val="28"/>
-          <w:szCs w:val="28"/>
-        </w:rPr>
-        <w:t>.</w:t>
-      </w:r>
-    </w:p>
-    <w:p>
-      <w:pPr>
-        <w:spacing w:after="0" w:line="276" w:lineRule="auto"/>
-        <w:ind w:firstLine="720"/>
-        <w:contextualSpacing/>
-        <w:jc w:val="both"/>
-        <w:rPr>
-          <w:rFonts w:ascii="Times New Roman" w:hAnsi="Times New Roman" w:cs="Times New Roman"/>
-          <w:sz w:val="28"/>
-          <w:szCs w:val="28"/>
-        </w:rPr>
-      </w:pPr>
-    </w:p>
-    <w:p>
-      <w:pPr>
-        <w:spacing w:after="0" w:line="276" w:lineRule="auto"/>
-        <w:contextualSpacing/>
-        <w:jc w:val="center"/>
+        <w:t>SUM</w:t>
+      </w:r>
+      <w:r>
         <w:rPr>
           <w:rFonts w:ascii="Times New Roman" w:hAnsi="Times New Roman" w:cs="Times New Roman"/>
           <w:b/>
@@ -231,7 +168,8 @@
           <w:sz w:val="32"/>
           <w:szCs w:val="32"/>
         </w:rPr>
-      </w:pPr>
+        <w:t>M</w:t>
+      </w:r>
       <w:r>
         <w:rPr>
           <w:rFonts w:ascii="Times New Roman" w:hAnsi="Times New Roman" w:cs="Times New Roman"/>
@@ -240,6 +178,64 @@
           <w:sz w:val="32"/>
           <w:szCs w:val="32"/>
         </w:rPr>
+        <w:t>ARY</w:t>
+      </w:r>
+    </w:p>
+    <w:p>
+      <w:pPr>
+        <w:spacing w:after="0" w:line="276" w:lineRule="auto"/>
+        <w:ind w:firstLine="720"/>
+        <w:contextualSpacing/>
+        <w:jc w:val="both"/>
+        <w:rPr>
+          <w:rFonts w:ascii="Times New Roman" w:hAnsi="Times New Roman" w:cs="Times New Roman"/>
+          <w:sz w:val="28"/>
+          <w:szCs w:val="28"/>
+        </w:rPr>
+      </w:pPr>
+      <w:r>
+        <w:rPr>
+          <w:rFonts w:ascii="Times New Roman" w:hAnsi="Times New Roman" w:cs="Times New Roman"/>
+          <w:sz w:val="28"/>
+          <w:szCs w:val="28"/>
+        </w:rPr>
+        <w:t>Full-stack developer with 3+ years of experience specializing in cross-platform (Web, Mobile, Desktop) solution architecture. Proven track record of leading engineering teams and delivering high-scale projects for major clients like Viettel and Naver. Combines strong technical expertise in modern JavaScript stacks with leadership skills in mentoring, code quality, and establishing efficient CI/CD pipelines. Focused on performance optimization, scalable architecture, and end-to-end product delivery.</w:t>
+      </w:r>
+    </w:p>
+    <w:p>
+      <w:pPr>
+        <w:spacing w:after="0" w:line="276" w:lineRule="auto"/>
+        <w:ind w:firstLine="720"/>
+        <w:contextualSpacing/>
+        <w:jc w:val="both"/>
+        <w:rPr>
+          <w:rFonts w:ascii="Times New Roman" w:hAnsi="Times New Roman" w:cs="Times New Roman"/>
+          <w:sz w:val="28"/>
+          <w:szCs w:val="28"/>
+        </w:rPr>
+      </w:pPr>
+    </w:p>
+    <w:p>
+      <w:pPr>
+        <w:spacing w:after="0" w:line="276" w:lineRule="auto"/>
+        <w:contextualSpacing/>
+        <w:jc w:val="center"/>
+        <w:rPr>
+          <w:rFonts w:ascii="Times New Roman" w:hAnsi="Times New Roman" w:cs="Times New Roman"/>
+          <w:b/>
+          <w:bCs/>
+          <w:sz w:val="32"/>
+          <w:szCs w:val="32"/>
+        </w:rPr>
+      </w:pPr>
+      <w:r>
+        <w:rPr>
+          <w:rFonts w:ascii="Times New Roman" w:hAnsi="Times New Roman" w:cs="Times New Roman"/>
+          <w:b/>
+          <w:bCs/>
+          <w:sz w:val="32"/>
+          <w:szCs w:val="32"/>
+        </w:rPr>
         <w:t>WORK EXPERIENCE</w:t>
       </w:r>
     </w:p>
@@ -317,10 +313,20 @@
       <w:r>
         <w:rPr>
           <w:rFonts w:ascii="Times New Roman" w:hAnsi="Times New Roman" w:cs="Times New Roman"/>
-          <w:sz w:val="28"/>
-          <w:szCs w:val="28"/>
-        </w:rPr>
-        <w:t>Leadership &amp; Management: Led and mentored a cross-functional team of 8 engineers. Conducted technical interviews for Frontend candidates and supervised interns to ensure high-quality code delivery.</w:t>
+          <w:b/>
+          <w:bCs/>
+          <w:sz w:val="28"/>
+          <w:szCs w:val="28"/>
+        </w:rPr>
+        <w:t>Leadership:</w:t>
+      </w:r>
+      <w:r>
+        <w:rPr>
+          <w:rFonts w:ascii="Times New Roman" w:hAnsi="Times New Roman" w:cs="Times New Roman"/>
+          <w:sz w:val="28"/>
+          <w:szCs w:val="28"/>
+        </w:rPr>
+        <w:t xml:space="preserve"> Led and mentored a cross-functional team of 8 engineers. Conducted technical interviews for frontend candidates and supervised interns, improving overall team code quality.</w:t>
       </w:r>
     </w:p>
     <w:p>
@@ -346,34 +352,20 @@
       <w:r>
         <w:rPr>
           <w:rFonts w:ascii="Times New Roman" w:hAnsi="Times New Roman" w:cs="Times New Roman"/>
-          <w:sz w:val="28"/>
-          <w:szCs w:val="28"/>
-        </w:rPr>
-        <w:t xml:space="preserve">Product Development: </w:t>
-      </w:r>
-      <w:r>
-        <w:rPr>
-          <w:rFonts w:ascii="Times New Roman" w:hAnsi="Times New Roman" w:cs="Times New Roman"/>
-          <w:sz w:val="28"/>
-          <w:szCs w:val="28"/>
-        </w:rPr>
-        <w:t>D</w:t>
-      </w:r>
-      <w:r>
-        <w:rPr>
-          <w:rFonts w:ascii="Times New Roman" w:hAnsi="Times New Roman" w:cs="Times New Roman"/>
-          <w:sz w:val="28"/>
-          <w:szCs w:val="28"/>
-        </w:rPr>
-        <w:t>evelopment of a KPI Tracking Platform and Viettel Cloud features for Viettel using React, TypeScript, Node.js, and React Native</w:t>
-      </w:r>
-      <w:r>
-        <w:rPr>
-          <w:rFonts w:ascii="Times New Roman" w:hAnsi="Times New Roman" w:cs="Times New Roman"/>
-          <w:sz w:val="28"/>
-          <w:szCs w:val="28"/>
-        </w:rPr>
-        <w:t>, D3 charts</w:t>
+          <w:b/>
+          <w:bCs/>
+          <w:sz w:val="28"/>
+          <w:szCs w:val="28"/>
+        </w:rPr>
+        <w:t>Product Development:</w:t>
+      </w:r>
+      <w:r>
+        <w:rPr>
+          <w:rFonts w:ascii="Times New Roman" w:hAnsi="Times New Roman" w:cs="Times New Roman"/>
+          <w:sz w:val="28"/>
+          <w:szCs w:val="28"/>
+        </w:rPr>
+        <w:t xml:space="preserve"> Architected and developed a KPI tracking platform and Viettel Cloud features using React, TypeScript, Node.js, and React Native. Established initial project structure, enforced coding standards (ESLint, Git flow), and implemented D3.js for complex data visualizations.</w:t>
       </w:r>
     </w:p>
     <w:p>
@@ -399,10 +391,58 @@
       <w:r>
         <w:rPr>
           <w:rFonts w:ascii="Times New Roman" w:hAnsi="Times New Roman" w:cs="Times New Roman"/>
-          <w:sz w:val="28"/>
-          <w:szCs w:val="28"/>
-        </w:rPr>
-        <w:t>Established the initial project structure and enforced coding standards (Linting, Git flow) for Web &amp; App. Conducted strict code reviews and optimized core features, directly contributing to a 50% reduction in API latency.</w:t>
+          <w:b/>
+          <w:bCs/>
+          <w:sz w:val="28"/>
+          <w:szCs w:val="28"/>
+        </w:rPr>
+        <w:t>Performance &amp; DevOps:</w:t>
+      </w:r>
+      <w:r>
+        <w:rPr>
+          <w:rFonts w:ascii="Times New Roman" w:hAnsi="Times New Roman" w:cs="Times New Roman"/>
+          <w:sz w:val="28"/>
+          <w:szCs w:val="28"/>
+        </w:rPr>
+        <w:t xml:space="preserve"> Optimized core API features, reducing latency by 50%. Built CI/CD pipelines from scratch using Jenkins, GitLab Webhooks, and Ubuntu servers. Configured Over-The-Air (OTA) updates for iOS to streamline internal testing.</w:t>
+      </w:r>
+    </w:p>
+    <w:p>
+      <w:pPr>
+        <w:spacing w:after="0" w:line="276" w:lineRule="auto"/>
+        <w:ind w:firstLine="720"/>
+        <w:contextualSpacing/>
+        <w:jc w:val="both"/>
+        <w:rPr>
+          <w:rFonts w:ascii="Times New Roman" w:hAnsi="Times New Roman" w:cs="Times New Roman"/>
+          <w:sz w:val="28"/>
+          <w:szCs w:val="28"/>
+        </w:rPr>
+      </w:pPr>
+    </w:p>
+    <w:p>
+      <w:pPr>
+        <w:spacing w:after="0" w:line="276" w:lineRule="auto"/>
+        <w:ind w:firstLine="720"/>
+        <w:contextualSpacing/>
+        <w:jc w:val="both"/>
+        <w:rPr>
+          <w:rFonts w:ascii="Times New Roman" w:hAnsi="Times New Roman" w:cs="Times New Roman"/>
+          <w:b/>
+          <w:bCs/>
+          <w:sz w:val="28"/>
+          <w:szCs w:val="28"/>
+        </w:rPr>
+      </w:pPr>
+      <w:r>
+        <w:rPr>
+          <w:rFonts w:ascii="Times New Roman" w:hAnsi="Times New Roman" w:cs="Times New Roman"/>
+          <w:b/>
+          <w:bCs/>
+          <w:sz w:val="28"/>
+          <w:szCs w:val="28"/>
+        </w:rPr>
+        <w:t>Software Engineer CMC Global | Hanoi | Oct 2021 – Jun 2022</w:t>
       </w:r>
     </w:p>
     <w:p>
@@ -428,77 +468,20 @@
       <w:r>
         <w:rPr>
           <w:rFonts w:ascii="Times New Roman" w:hAnsi="Times New Roman" w:cs="Times New Roman"/>
-          <w:sz w:val="28"/>
-          <w:szCs w:val="28"/>
-        </w:rPr>
-        <w:t>DevOps &amp; Automation: Established CI/CD pipelines using Jenkins, Gitlab Webhook, and Ubuntu Servers to automate deployment. Configured OTA (Over-The-Air) distribution for iOS apps to streamline internal testing and updates.</w:t>
-      </w:r>
-    </w:p>
-    <w:p>
-      <w:pPr>
-        <w:spacing w:after="0" w:line="276" w:lineRule="auto"/>
-        <w:ind w:firstLine="720"/>
-        <w:contextualSpacing/>
-        <w:jc w:val="both"/>
-        <w:rPr>
-          <w:rFonts w:ascii="Times New Roman" w:hAnsi="Times New Roman" w:cs="Times New Roman"/>
-          <w:sz w:val="28"/>
-          <w:szCs w:val="28"/>
-        </w:rPr>
-      </w:pPr>
-    </w:p>
-    <w:p>
-      <w:pPr>
-        <w:spacing w:after="0" w:line="276" w:lineRule="auto"/>
-        <w:ind w:firstLine="720"/>
-        <w:contextualSpacing/>
-        <w:jc w:val="both"/>
-        <w:rPr>
-          <w:rFonts w:ascii="Times New Roman" w:hAnsi="Times New Roman" w:cs="Times New Roman"/>
-          <w:b/>
-          <w:bCs/>
-          <w:sz w:val="28"/>
-          <w:szCs w:val="28"/>
-        </w:rPr>
-      </w:pPr>
-      <w:r>
-        <w:rPr>
-          <w:rFonts w:ascii="Times New Roman" w:hAnsi="Times New Roman" w:cs="Times New Roman"/>
-          <w:b/>
-          <w:bCs/>
-          <w:sz w:val="28"/>
-          <w:szCs w:val="28"/>
-        </w:rPr>
-        <w:t>Software Engineer CMC Global | Hanoi | Oct 2021 – Jun 2022</w:t>
-      </w:r>
-    </w:p>
-    <w:p>
-      <w:pPr>
-        <w:spacing w:after="0" w:line="276" w:lineRule="auto"/>
-        <w:ind w:firstLine="720"/>
-        <w:contextualSpacing/>
-        <w:jc w:val="both"/>
-        <w:rPr>
-          <w:rFonts w:ascii="Times New Roman" w:hAnsi="Times New Roman" w:cs="Times New Roman"/>
-          <w:sz w:val="28"/>
-          <w:szCs w:val="28"/>
-        </w:rPr>
-      </w:pPr>
-      <w:r>
-        <w:rPr>
-          <w:rFonts w:ascii="Times New Roman" w:hAnsi="Times New Roman" w:cs="Times New Roman"/>
-          <w:sz w:val="28"/>
-          <w:szCs w:val="28"/>
-        </w:rPr>
-        <w:t xml:space="preserve">• </w:t>
-      </w:r>
-      <w:r>
-        <w:rPr>
-          <w:rFonts w:ascii="Times New Roman" w:hAnsi="Times New Roman" w:cs="Times New Roman"/>
-          <w:sz w:val="28"/>
-          <w:szCs w:val="28"/>
-        </w:rPr>
-        <w:t>Cross-platform Development: Developed a comprehensive Video Conference solution working seamlessly across Web (Vue.js), Desktop (Electron.js), and Mobile (React Native).</w:t>
+          <w:b/>
+          <w:bCs/>
+          <w:sz w:val="28"/>
+          <w:szCs w:val="28"/>
+        </w:rPr>
+        <w:t>Cross-Platform Development:</w:t>
+      </w:r>
+      <w:r>
+        <w:rPr>
+          <w:rFonts w:ascii="Times New Roman" w:hAnsi="Times New Roman" w:cs="Times New Roman"/>
+          <w:sz w:val="28"/>
+          <w:szCs w:val="28"/>
+        </w:rPr>
+        <w:t xml:space="preserve"> Engineered a unified video conference solution across Web (Vue.js), Desktop (Electron.js), and Mobile (React Native) platforms.</w:t>
       </w:r>
     </w:p>
     <w:p>
@@ -525,10 +508,40 @@
       <w:r>
         <w:rPr>
           <w:rFonts w:ascii="Times New Roman" w:hAnsi="Times New Roman" w:cs="Times New Roman"/>
-          <w:sz w:val="28"/>
-          <w:szCs w:val="28"/>
-        </w:rPr>
-        <w:t>Technical R&amp;D: Researched and implemented complex real-time communication solutions (RTC) to ensure connection stability and video quality.</w:t>
+          <w:b/>
+          <w:bCs/>
+          <w:sz w:val="28"/>
+          <w:szCs w:val="28"/>
+        </w:rPr>
+        <w:t>Real-Time</w:t>
+      </w:r>
+      <w:r>
+        <w:rPr>
+          <w:rFonts w:ascii="Times New Roman" w:hAnsi="Times New Roman" w:cs="Times New Roman"/>
+          <w:b/>
+          <w:bCs/>
+          <w:sz w:val="28"/>
+          <w:szCs w:val="28"/>
+        </w:rPr>
+        <w:t xml:space="preserve"> </w:t>
+      </w:r>
+      <w:r>
+        <w:rPr>
+          <w:rFonts w:ascii="Times New Roman" w:hAnsi="Times New Roman" w:cs="Times New Roman"/>
+          <w:b/>
+          <w:bCs/>
+          <w:sz w:val="28"/>
+          <w:szCs w:val="28"/>
+        </w:rPr>
+        <w:t>Communication (RTC):</w:t>
+      </w:r>
+      <w:r>
+        <w:rPr>
+          <w:rFonts w:ascii="Times New Roman" w:hAnsi="Times New Roman" w:cs="Times New Roman"/>
+          <w:sz w:val="28"/>
+          <w:szCs w:val="28"/>
+        </w:rPr>
+        <w:t xml:space="preserve"> Researched and implemented media synchronization algorithms to stabilize video quality and connection across different devices and bandwidths.</w:t>
       </w:r>
     </w:p>
     <w:p>
@@ -554,10 +567,20 @@
       <w:r>
         <w:rPr>
           <w:rFonts w:ascii="Times New Roman" w:hAnsi="Times New Roman" w:cs="Times New Roman"/>
-          <w:sz w:val="28"/>
-          <w:szCs w:val="28"/>
-        </w:rPr>
-        <w:t>Quality Assurance: Active participant in code reviews, ensuring clean code architecture and minimizing post-release bugs.</w:t>
+          <w:b/>
+          <w:bCs/>
+          <w:sz w:val="28"/>
+          <w:szCs w:val="28"/>
+        </w:rPr>
+        <w:t>Code Quality:</w:t>
+      </w:r>
+      <w:r>
+        <w:rPr>
+          <w:rFonts w:ascii="Times New Roman" w:hAnsi="Times New Roman" w:cs="Times New Roman"/>
+          <w:sz w:val="28"/>
+          <w:szCs w:val="28"/>
+        </w:rPr>
+        <w:t xml:space="preserve"> Actively participated in code reviews and architectural discussions to ensure clean code and minimize production bugs.</w:t>
       </w:r>
     </w:p>
     <w:p>
@@ -621,10 +644,20 @@
       <w:r>
         <w:rPr>
           <w:rFonts w:ascii="Times New Roman" w:hAnsi="Times New Roman" w:cs="Times New Roman"/>
-          <w:sz w:val="28"/>
-          <w:szCs w:val="28"/>
-        </w:rPr>
-        <w:t>Mobile App Generation Platform: Built core features for a dynamic platform capable of automatically generating mobile applications using React Native (Low-code/Automation concept).</w:t>
+          <w:b/>
+          <w:bCs/>
+          <w:sz w:val="28"/>
+          <w:szCs w:val="28"/>
+        </w:rPr>
+        <w:t>Low-Code Platform Development:</w:t>
+      </w:r>
+      <w:r>
+        <w:rPr>
+          <w:rFonts w:ascii="Times New Roman" w:hAnsi="Times New Roman" w:cs="Times New Roman"/>
+          <w:sz w:val="28"/>
+          <w:szCs w:val="28"/>
+        </w:rPr>
+        <w:t xml:space="preserve"> Built core features for a mobile app generation platform using React Native, focusing on automation and dynamic functionality.</w:t>
       </w:r>
     </w:p>
     <w:p>
@@ -650,10 +683,20 @@
       <w:r>
         <w:rPr>
           <w:rFonts w:ascii="Times New Roman" w:hAnsi="Times New Roman" w:cs="Times New Roman"/>
-          <w:sz w:val="28"/>
-          <w:szCs w:val="28"/>
-        </w:rPr>
-        <w:t>Mobile Application: Developed an Exam/E-learning mobile application, focusing on user experience and interactive testing interfaces.</w:t>
+          <w:b/>
+          <w:bCs/>
+          <w:sz w:val="28"/>
+          <w:szCs w:val="28"/>
+        </w:rPr>
+        <w:t>E-Learning Application:</w:t>
+      </w:r>
+      <w:r>
+        <w:rPr>
+          <w:rFonts w:ascii="Times New Roman" w:hAnsi="Times New Roman" w:cs="Times New Roman"/>
+          <w:sz w:val="28"/>
+          <w:szCs w:val="28"/>
+        </w:rPr>
+        <w:t xml:space="preserve"> Developed an exam and e-learning mobile app with a focus on intuitive user interfaces and smooth interactive flows.</w:t>
       </w:r>
     </w:p>
     <w:p>
@@ -728,13 +771,91 @@
           <w:sz w:val="28"/>
           <w:szCs w:val="28"/>
         </w:rPr>
-        <w:t>Jan</w:t>
-      </w:r>
-      <w:r>
-        <w:rPr>
-          <w:rFonts w:ascii="Times New Roman" w:hAnsi="Times New Roman" w:cs="Times New Roman"/>
-          <w:b/>
-          <w:bCs/>
+        <w:t xml:space="preserve">NetBI – KPI Management Platform | </w:t>
+      </w:r>
+      <w:r>
+        <w:rPr>
+          <w:rFonts w:ascii="Times New Roman" w:hAnsi="Times New Roman" w:cs="Times New Roman"/>
+          <w:b/>
+          <w:bCs/>
+          <w:i/>
+          <w:iCs/>
+          <w:sz w:val="28"/>
+          <w:szCs w:val="28"/>
+        </w:rPr>
+        <w:t>Software Engineer (Jan 2023 – Jan 2024)</w:t>
+      </w:r>
+    </w:p>
+    <w:p>
+      <w:pPr>
+        <w:spacing w:after="0" w:line="276" w:lineRule="auto"/>
+        <w:ind w:firstLine="720"/>
+        <w:contextualSpacing/>
+        <w:jc w:val="both"/>
+        <w:rPr>
+          <w:rFonts w:ascii="Times New Roman" w:hAnsi="Times New Roman" w:cs="Times New Roman"/>
+          <w:sz w:val="28"/>
+          <w:szCs w:val="28"/>
+        </w:rPr>
+      </w:pPr>
+      <w:r>
+        <w:rPr>
+          <w:rFonts w:ascii="Times New Roman" w:hAnsi="Times New Roman" w:cs="Times New Roman"/>
+          <w:sz w:val="28"/>
+          <w:szCs w:val="28"/>
+        </w:rPr>
+        <w:t xml:space="preserve">• </w:t>
+      </w:r>
+      <w:r>
+        <w:rPr>
+          <w:rFonts w:ascii="Times New Roman" w:hAnsi="Times New Roman" w:cs="Times New Roman"/>
+          <w:b/>
+          <w:bCs/>
+          <w:sz w:val="28"/>
+          <w:szCs w:val="28"/>
+        </w:rPr>
+        <w:t>Challenge:</w:t>
+      </w:r>
+      <w:r>
+        <w:rPr>
+          <w:rFonts w:ascii="Times New Roman" w:hAnsi="Times New Roman" w:cs="Times New Roman"/>
+          <w:sz w:val="28"/>
+          <w:szCs w:val="28"/>
+        </w:rPr>
+        <w:t xml:space="preserve"> Build a unified web and mobile platform for enterprise KPI monitoring with complex data visualization needs</w:t>
+      </w:r>
+      <w:r>
+        <w:rPr>
+          <w:rFonts w:ascii="Times New Roman" w:hAnsi="Times New Roman" w:cs="Times New Roman"/>
+          <w:sz w:val="28"/>
+          <w:szCs w:val="28"/>
+        </w:rPr>
+        <w:t>.</w:t>
+      </w:r>
+    </w:p>
+    <w:p>
+      <w:pPr>
+        <w:spacing w:after="0" w:line="276" w:lineRule="auto"/>
+        <w:ind w:firstLine="720"/>
+        <w:contextualSpacing/>
+        <w:jc w:val="both"/>
+        <w:rPr>
+          <w:rFonts w:ascii="Times New Roman" w:hAnsi="Times New Roman" w:cs="Times New Roman"/>
+          <w:sz w:val="28"/>
+          <w:szCs w:val="28"/>
+        </w:rPr>
+      </w:pPr>
+      <w:r>
+        <w:rPr>
+          <w:rFonts w:ascii="Times New Roman" w:hAnsi="Times New Roman" w:cs="Times New Roman"/>
+          <w:sz w:val="28"/>
+          <w:szCs w:val="28"/>
+        </w:rPr>
+        <w:t>•</w:t>
+      </w:r>
+      <w:r>
+        <w:rPr>
+          <w:rFonts w:ascii="Times New Roman" w:hAnsi="Times New Roman" w:cs="Times New Roman"/>
           <w:sz w:val="28"/>
           <w:szCs w:val="28"/>
         </w:rPr>
@@ -748,13 +869,79 @@
           <w:sz w:val="28"/>
           <w:szCs w:val="28"/>
         </w:rPr>
-        <w:t xml:space="preserve">2023 – </w:t>
-      </w:r>
-      <w:r>
-        <w:rPr>
-          <w:rFonts w:ascii="Times New Roman" w:hAnsi="Times New Roman" w:cs="Times New Roman"/>
-          <w:b/>
-          <w:bCs/>
+        <w:t>Action:</w:t>
+      </w:r>
+      <w:r>
+        <w:rPr>
+          <w:rFonts w:ascii="Times New Roman" w:hAnsi="Times New Roman" w:cs="Times New Roman"/>
+          <w:sz w:val="28"/>
+          <w:szCs w:val="28"/>
+        </w:rPr>
+        <w:t xml:space="preserve"> Led frontend development, building the foundational React and React Native codebases. Designed and implemented an interactive geospatial data visualization feature (Vietnam Map) for mobile. Established the full CI/CD pipeline using GitLab CI/CD, Jenkins, and Linux VPS (Nginx).</w:t>
+      </w:r>
+    </w:p>
+    <w:p>
+      <w:pPr>
+        <w:spacing w:after="0" w:line="276" w:lineRule="auto"/>
+        <w:ind w:firstLine="720"/>
+        <w:contextualSpacing/>
+        <w:jc w:val="both"/>
+        <w:rPr>
+          <w:rFonts w:ascii="Times New Roman" w:hAnsi="Times New Roman" w:cs="Times New Roman"/>
+          <w:sz w:val="28"/>
+          <w:szCs w:val="28"/>
+        </w:rPr>
+      </w:pPr>
+      <w:r>
+        <w:rPr>
+          <w:rFonts w:ascii="Times New Roman" w:hAnsi="Times New Roman" w:cs="Times New Roman"/>
+          <w:sz w:val="28"/>
+          <w:szCs w:val="28"/>
+        </w:rPr>
+        <w:t xml:space="preserve">• </w:t>
+      </w:r>
+      <w:r>
+        <w:rPr>
+          <w:rFonts w:ascii="Times New Roman" w:hAnsi="Times New Roman" w:cs="Times New Roman"/>
+          <w:b/>
+          <w:bCs/>
+          <w:sz w:val="28"/>
+          <w:szCs w:val="28"/>
+        </w:rPr>
+        <w:t>Result:</w:t>
+      </w:r>
+      <w:r>
+        <w:rPr>
+          <w:rFonts w:ascii="Times New Roman" w:hAnsi="Times New Roman" w:cs="Times New Roman"/>
+          <w:sz w:val="28"/>
+          <w:szCs w:val="28"/>
+        </w:rPr>
+        <w:t xml:space="preserve"> Enabled real-time regional KPI tracking on mobile devices. Automated the build and deployment process for iOS and Android, significantly reducing manual release time. Acted as a technical mentor for junior team members.</w:t>
+      </w:r>
+    </w:p>
+    <w:p>
+      <w:pPr>
+        <w:spacing w:after="0" w:line="276" w:lineRule="auto"/>
+        <w:ind w:firstLine="720"/>
+        <w:contextualSpacing/>
+        <w:jc w:val="both"/>
+        <w:rPr>
+          <w:rFonts w:ascii="Times New Roman" w:hAnsi="Times New Roman" w:cs="Times New Roman"/>
+          <w:sz w:val="28"/>
+          <w:szCs w:val="28"/>
+        </w:rPr>
+      </w:pPr>
+      <w:r>
+        <w:rPr>
+          <w:rFonts w:ascii="Times New Roman" w:hAnsi="Times New Roman" w:cs="Times New Roman"/>
+          <w:sz w:val="28"/>
+          <w:szCs w:val="28"/>
+        </w:rPr>
+        <w:t>•</w:t>
+      </w:r>
+      <w:r>
+        <w:rPr>
+          <w:rFonts w:ascii="Times New Roman" w:hAnsi="Times New Roman" w:cs="Times New Roman"/>
           <w:sz w:val="28"/>
           <w:szCs w:val="28"/>
         </w:rPr>
@@ -768,13 +955,129 @@
           <w:sz w:val="28"/>
           <w:szCs w:val="28"/>
         </w:rPr>
-        <w:t>Jan</w:t>
-      </w:r>
-      <w:r>
-        <w:rPr>
-          <w:rFonts w:ascii="Times New Roman" w:hAnsi="Times New Roman" w:cs="Times New Roman"/>
-          <w:b/>
-          <w:bCs/>
+        <w:t>Tech Stack:</w:t>
+      </w:r>
+      <w:r>
+        <w:rPr>
+          <w:rFonts w:ascii="Times New Roman" w:hAnsi="Times New Roman" w:cs="Times New Roman"/>
+          <w:sz w:val="28"/>
+          <w:szCs w:val="28"/>
+        </w:rPr>
+        <w:t xml:space="preserve"> React, React Native, ChartJS, GitLab CI/CD, Jenkins, Linux VPS, Nginx.</w:t>
+      </w:r>
+    </w:p>
+    <w:p>
+      <w:pPr>
+        <w:spacing w:after="0" w:line="276" w:lineRule="auto"/>
+        <w:ind w:firstLine="720"/>
+        <w:contextualSpacing/>
+        <w:jc w:val="both"/>
+        <w:rPr>
+          <w:rFonts w:ascii="Times New Roman" w:hAnsi="Times New Roman" w:cs="Times New Roman"/>
+          <w:sz w:val="28"/>
+          <w:szCs w:val="28"/>
+        </w:rPr>
+      </w:pPr>
+    </w:p>
+    <w:p>
+      <w:pPr>
+        <w:spacing w:after="0" w:line="276" w:lineRule="auto"/>
+        <w:ind w:firstLine="720"/>
+        <w:contextualSpacing/>
+        <w:jc w:val="both"/>
+        <w:rPr>
+          <w:rFonts w:ascii="Times New Roman" w:hAnsi="Times New Roman" w:cs="Times New Roman"/>
+          <w:b/>
+          <w:bCs/>
+          <w:sz w:val="28"/>
+          <w:szCs w:val="28"/>
+        </w:rPr>
+      </w:pPr>
+      <w:r>
+        <w:rPr>
+          <w:rFonts w:ascii="Times New Roman" w:hAnsi="Times New Roman" w:cs="Times New Roman"/>
+          <w:b/>
+          <w:bCs/>
+          <w:sz w:val="28"/>
+          <w:szCs w:val="28"/>
+        </w:rPr>
+        <w:t xml:space="preserve">Naver Cloud Meeting | </w:t>
+      </w:r>
+      <w:r>
+        <w:rPr>
+          <w:rFonts w:ascii="Times New Roman" w:hAnsi="Times New Roman" w:cs="Times New Roman"/>
+          <w:b/>
+          <w:bCs/>
+          <w:i/>
+          <w:iCs/>
+          <w:sz w:val="28"/>
+          <w:szCs w:val="28"/>
+        </w:rPr>
+        <w:t>Software Engineer (Jun 2021 – Dec 2022)</w:t>
+      </w:r>
+    </w:p>
+    <w:p>
+      <w:pPr>
+        <w:spacing w:after="0" w:line="276" w:lineRule="auto"/>
+        <w:ind w:firstLine="720"/>
+        <w:contextualSpacing/>
+        <w:jc w:val="both"/>
+        <w:rPr>
+          <w:rFonts w:ascii="Times New Roman" w:hAnsi="Times New Roman" w:cs="Times New Roman"/>
+          <w:sz w:val="28"/>
+          <w:szCs w:val="28"/>
+        </w:rPr>
+      </w:pPr>
+      <w:r>
+        <w:rPr>
+          <w:rFonts w:ascii="Times New Roman" w:hAnsi="Times New Roman" w:cs="Times New Roman"/>
+          <w:sz w:val="28"/>
+          <w:szCs w:val="28"/>
+        </w:rPr>
+        <w:t xml:space="preserve">• </w:t>
+      </w:r>
+      <w:r>
+        <w:rPr>
+          <w:rFonts w:ascii="Times New Roman" w:hAnsi="Times New Roman" w:cs="Times New Roman"/>
+          <w:b/>
+          <w:bCs/>
+          <w:sz w:val="28"/>
+          <w:szCs w:val="28"/>
+        </w:rPr>
+        <w:t>Challenge:</w:t>
+      </w:r>
+      <w:r>
+        <w:rPr>
+          <w:rFonts w:ascii="Times New Roman" w:hAnsi="Times New Roman" w:cs="Times New Roman"/>
+          <w:sz w:val="28"/>
+          <w:szCs w:val="28"/>
+        </w:rPr>
+        <w:t xml:space="preserve"> Develop a stable, multi-platform video conferencing solution with consistent user experience.</w:t>
+      </w:r>
+    </w:p>
+    <w:p>
+      <w:pPr>
+        <w:spacing w:after="0" w:line="276" w:lineRule="auto"/>
+        <w:ind w:firstLine="720"/>
+        <w:contextualSpacing/>
+        <w:jc w:val="both"/>
+        <w:rPr>
+          <w:rFonts w:ascii="Times New Roman" w:hAnsi="Times New Roman" w:cs="Times New Roman"/>
+          <w:sz w:val="28"/>
+          <w:szCs w:val="28"/>
+        </w:rPr>
+      </w:pPr>
+      <w:r>
+        <w:rPr>
+          <w:rFonts w:ascii="Times New Roman" w:hAnsi="Times New Roman" w:cs="Times New Roman"/>
+          <w:sz w:val="28"/>
+          <w:szCs w:val="28"/>
+        </w:rPr>
+        <w:t>•</w:t>
+      </w:r>
+      <w:r>
+        <w:rPr>
+          <w:rFonts w:ascii="Times New Roman" w:hAnsi="Times New Roman" w:cs="Times New Roman"/>
           <w:sz w:val="28"/>
           <w:szCs w:val="28"/>
         </w:rPr>
@@ -788,47 +1091,71 @@
           <w:sz w:val="28"/>
           <w:szCs w:val="28"/>
         </w:rPr>
-        <w:t>2024</w:t>
-      </w:r>
-      <w:r>
-        <w:rPr>
-          <w:rFonts w:ascii="Times New Roman" w:hAnsi="Times New Roman" w:cs="Times New Roman"/>
-          <w:b/>
-          <w:bCs/>
-          <w:sz w:val="28"/>
-          <w:szCs w:val="28"/>
-        </w:rPr>
-        <w:t xml:space="preserve"> | </w:t>
-      </w:r>
-      <w:r>
-        <w:rPr>
-          <w:rFonts w:ascii="Times New Roman" w:hAnsi="Times New Roman" w:cs="Times New Roman"/>
-          <w:b/>
-          <w:bCs/>
-          <w:sz w:val="28"/>
-          <w:szCs w:val="28"/>
-        </w:rPr>
-        <w:t>Software Engineer</w:t>
-      </w:r>
-      <w:r>
-        <w:rPr>
-          <w:rFonts w:ascii="Times New Roman" w:hAnsi="Times New Roman" w:cs="Times New Roman"/>
-          <w:b/>
-          <w:bCs/>
-          <w:sz w:val="28"/>
-          <w:szCs w:val="28"/>
-        </w:rPr>
-        <w:t xml:space="preserve"> |</w:t>
-      </w:r>
-      <w:r>
-        <w:rPr>
-          <w:rFonts w:ascii="Times New Roman" w:hAnsi="Times New Roman" w:cs="Times New Roman"/>
-          <w:b/>
-          <w:bCs/>
-          <w:sz w:val="28"/>
-          <w:szCs w:val="28"/>
-        </w:rPr>
-        <w:t xml:space="preserve"> NetBI</w:t>
+        <w:t>Action:</w:t>
+      </w:r>
+      <w:r>
+        <w:rPr>
+          <w:rFonts w:ascii="Times New Roman" w:hAnsi="Times New Roman" w:cs="Times New Roman"/>
+          <w:sz w:val="28"/>
+          <w:szCs w:val="28"/>
+        </w:rPr>
+        <w:t xml:space="preserve"> Engineered real-time video features for web (Vue.js), desktop (Electron), and mobile (React Native) using the Jitsi Meet core. Conducted R&amp;D to implement custom media resolution adaptation algorithms. Built a native </w:t>
+      </w:r>
+      <w:r>
+        <w:rPr>
+          <w:rFonts w:ascii="Times New Roman" w:hAnsi="Times New Roman" w:cs="Times New Roman"/>
+          <w:sz w:val="28"/>
+          <w:szCs w:val="28"/>
+        </w:rPr>
+        <w:lastRenderedPageBreak/>
+        <w:t>notification system for the Electron desktop app to overcome web API limitations.</w:t>
+      </w:r>
+    </w:p>
+    <w:p>
+      <w:pPr>
+        <w:spacing w:after="0" w:line="276" w:lineRule="auto"/>
+        <w:ind w:firstLine="720"/>
+        <w:contextualSpacing/>
+        <w:jc w:val="both"/>
+        <w:rPr>
+          <w:rFonts w:ascii="Times New Roman" w:hAnsi="Times New Roman" w:cs="Times New Roman"/>
+          <w:sz w:val="28"/>
+          <w:szCs w:val="28"/>
+        </w:rPr>
+      </w:pPr>
+      <w:r>
+        <w:rPr>
+          <w:rFonts w:ascii="Times New Roman" w:hAnsi="Times New Roman" w:cs="Times New Roman"/>
+          <w:sz w:val="28"/>
+          <w:szCs w:val="28"/>
+        </w:rPr>
+        <w:t>•</w:t>
+      </w:r>
+      <w:r>
+        <w:rPr>
+          <w:rFonts w:ascii="Times New Roman" w:hAnsi="Times New Roman" w:cs="Times New Roman"/>
+          <w:sz w:val="28"/>
+          <w:szCs w:val="28"/>
+        </w:rPr>
+        <w:t xml:space="preserve"> </w:t>
+      </w:r>
+      <w:r>
+        <w:rPr>
+          <w:rFonts w:ascii="Times New Roman" w:hAnsi="Times New Roman" w:cs="Times New Roman"/>
+          <w:b/>
+          <w:bCs/>
+          <w:sz w:val="28"/>
+          <w:szCs w:val="28"/>
+        </w:rPr>
+        <w:t>Result:</w:t>
+      </w:r>
+      <w:r>
+        <w:rPr>
+          <w:rFonts w:ascii="Times New Roman" w:hAnsi="Times New Roman" w:cs="Times New Roman"/>
+          <w:sz w:val="28"/>
+          <w:szCs w:val="28"/>
+        </w:rPr>
+        <w:t xml:space="preserve"> Delivered a seamless cross-platform conferencing tool that maintained stable video quality. Improved user engagement with a reliable desktop notification system.</w:t>
       </w:r>
     </w:p>
     <w:p>
@@ -854,25 +1181,76 @@
       <w:r>
         <w:rPr>
           <w:rFonts w:ascii="Times New Roman" w:hAnsi="Times New Roman" w:cs="Times New Roman"/>
-          <w:sz w:val="28"/>
-          <w:szCs w:val="28"/>
-        </w:rPr>
-        <w:t>Led the frontend development of a comprehensive KPI management platform. Built the foundational codebase for both React (Web) and React Native (Mobile) applications.</w:t>
-      </w:r>
-      <w:r>
-        <w:rPr>
-          <w:rFonts w:ascii="Times New Roman" w:hAnsi="Times New Roman" w:cs="Times New Roman"/>
-          <w:sz w:val="28"/>
-          <w:szCs w:val="28"/>
-        </w:rPr>
-        <w:t>.</w:t>
-      </w:r>
-    </w:p>
-    <w:p>
-      <w:pPr>
-        <w:spacing w:after="0" w:line="276" w:lineRule="auto"/>
-        <w:ind w:firstLine="720"/>
-        <w:contextualSpacing/>
+          <w:b/>
+          <w:bCs/>
+          <w:sz w:val="28"/>
+          <w:szCs w:val="28"/>
+        </w:rPr>
+        <w:t>Tech Stack:</w:t>
+      </w:r>
+      <w:r>
+        <w:rPr>
+          <w:rFonts w:ascii="Times New Roman" w:hAnsi="Times New Roman" w:cs="Times New Roman"/>
+          <w:sz w:val="28"/>
+          <w:szCs w:val="28"/>
+        </w:rPr>
+        <w:t xml:space="preserve"> Vue.js, React Native, Electron.js, Jitsi Meet.</w:t>
+      </w:r>
+    </w:p>
+    <w:p>
+      <w:pPr>
+        <w:spacing w:after="0" w:line="276" w:lineRule="auto"/>
+        <w:ind w:firstLine="720"/>
+        <w:contextualSpacing/>
+        <w:jc w:val="both"/>
+        <w:rPr>
+          <w:rFonts w:ascii="Times New Roman" w:hAnsi="Times New Roman" w:cs="Times New Roman"/>
+          <w:sz w:val="28"/>
+          <w:szCs w:val="28"/>
+        </w:rPr>
+      </w:pPr>
+    </w:p>
+    <w:p>
+      <w:pPr>
+        <w:spacing w:after="0" w:line="276" w:lineRule="auto"/>
+        <w:ind w:firstLine="720"/>
+        <w:contextualSpacing/>
+        <w:jc w:val="both"/>
+        <w:rPr>
+          <w:rFonts w:ascii="Times New Roman" w:hAnsi="Times New Roman" w:cs="Times New Roman"/>
+          <w:b/>
+          <w:bCs/>
+          <w:sz w:val="28"/>
+          <w:szCs w:val="28"/>
+        </w:rPr>
+      </w:pPr>
+      <w:r>
+        <w:rPr>
+          <w:rFonts w:ascii="Times New Roman" w:hAnsi="Times New Roman" w:cs="Times New Roman"/>
+          <w:b/>
+          <w:bCs/>
+          <w:sz w:val="28"/>
+          <w:szCs w:val="28"/>
+        </w:rPr>
+        <w:t xml:space="preserve">GoPass – Online Exam Platform | </w:t>
+      </w:r>
+      <w:r>
+        <w:rPr>
+          <w:rFonts w:ascii="Times New Roman" w:hAnsi="Times New Roman" w:cs="Times New Roman"/>
+          <w:b/>
+          <w:bCs/>
+          <w:i/>
+          <w:iCs/>
+          <w:sz w:val="28"/>
+          <w:szCs w:val="28"/>
+        </w:rPr>
+        <w:t>Mobile Developer (Oct 2020 – Jun 2021)</w:t>
+      </w:r>
+    </w:p>
+    <w:p>
+      <w:pPr>
+        <w:spacing w:after="0" w:line="276" w:lineRule="auto"/>
+        <w:ind w:firstLine="720"/>
         <w:jc w:val="both"/>
         <w:rPr>
           <w:rFonts w:ascii="Times New Roman" w:hAnsi="Times New Roman" w:cs="Times New Roman"/>
@@ -899,61 +1277,40 @@
       <w:r>
         <w:rPr>
           <w:rFonts w:ascii="Times New Roman" w:hAnsi="Times New Roman" w:cs="Times New Roman"/>
-          <w:sz w:val="28"/>
-          <w:szCs w:val="28"/>
-        </w:rPr>
-        <w:t>Collaborated directly with clients to propose technical solutions and led team planning sessions to ensure effective execution</w:t>
-      </w:r>
-      <w:r>
-        <w:rPr>
-          <w:rFonts w:ascii="Times New Roman" w:hAnsi="Times New Roman" w:cs="Times New Roman"/>
-          <w:sz w:val="28"/>
-          <w:szCs w:val="28"/>
-        </w:rPr>
-        <w:t>.</w:t>
-      </w:r>
-    </w:p>
-    <w:p>
-      <w:pPr>
-        <w:spacing w:after="0" w:line="276" w:lineRule="auto"/>
-        <w:ind w:firstLine="720"/>
-        <w:contextualSpacing/>
-        <w:jc w:val="both"/>
-        <w:rPr>
-          <w:rFonts w:ascii="Times New Roman" w:hAnsi="Times New Roman" w:cs="Times New Roman"/>
-          <w:sz w:val="28"/>
-          <w:szCs w:val="28"/>
-        </w:rPr>
-      </w:pPr>
-      <w:r>
-        <w:rPr>
-          <w:rFonts w:ascii="Times New Roman" w:hAnsi="Times New Roman" w:cs="Times New Roman"/>
-          <w:sz w:val="28"/>
-          <w:szCs w:val="28"/>
-        </w:rPr>
-        <w:t xml:space="preserve">• </w:t>
-      </w:r>
-      <w:r>
-        <w:rPr>
-          <w:rFonts w:ascii="Times New Roman" w:hAnsi="Times New Roman" w:cs="Times New Roman"/>
-          <w:sz w:val="28"/>
-          <w:szCs w:val="28"/>
-        </w:rPr>
-        <w:t>Designed and implemented a Geospatial Data Visualization feature (Vietnam Map), allowing users to monitor regional KPIs directly on mobile devices.</w:t>
-      </w:r>
-    </w:p>
-    <w:p>
-      <w:pPr>
-        <w:spacing w:after="0" w:line="276" w:lineRule="auto"/>
-        <w:ind w:firstLine="720"/>
-        <w:contextualSpacing/>
-        <w:jc w:val="both"/>
-        <w:rPr>
-          <w:rFonts w:ascii="Times New Roman" w:hAnsi="Times New Roman" w:cs="Times New Roman"/>
-          <w:sz w:val="28"/>
-          <w:szCs w:val="28"/>
-        </w:rPr>
-      </w:pPr>
+          <w:b/>
+          <w:bCs/>
+          <w:sz w:val="28"/>
+          <w:szCs w:val="28"/>
+        </w:rPr>
+        <w:t>Challenge:</w:t>
+      </w:r>
+      <w:r>
+        <w:rPr>
+          <w:rFonts w:ascii="Times New Roman" w:hAnsi="Times New Roman" w:cs="Times New Roman"/>
+          <w:sz w:val="28"/>
+          <w:szCs w:val="28"/>
+        </w:rPr>
+        <w:t xml:space="preserve"> Create a stable, user-friendly exam application for the Japanese market with offline functionality.</w:t>
+      </w:r>
+    </w:p>
+    <w:p>
+      <w:pPr>
+        <w:spacing w:after="0" w:line="276" w:lineRule="auto"/>
+        <w:jc w:val="both"/>
+        <w:rPr>
+          <w:rFonts w:ascii="Times New Roman" w:hAnsi="Times New Roman" w:cs="Times New Roman"/>
+          <w:sz w:val="28"/>
+          <w:szCs w:val="28"/>
+        </w:rPr>
+      </w:pPr>
+      <w:r>
+        <w:rPr>
+          <w:rFonts w:ascii="Times New Roman" w:hAnsi="Times New Roman" w:cs="Times New Roman"/>
+          <w:sz w:val="28"/>
+          <w:szCs w:val="28"/>
+        </w:rPr>
+        <w:tab/>
+      </w:r>
       <w:r>
         <w:rPr>
           <w:rFonts w:ascii="Times New Roman" w:hAnsi="Times New Roman" w:cs="Times New Roman"/>
@@ -973,24 +1330,40 @@
       <w:r>
         <w:rPr>
           <w:rFonts w:ascii="Times New Roman" w:hAnsi="Times New Roman" w:cs="Times New Roman"/>
-          <w:sz w:val="28"/>
-          <w:szCs w:val="28"/>
-        </w:rPr>
-        <w:t>Streamlined the deployment process by setting up GitLab CI/CD and Jenkins on Linux servers (VPS/Nginx). Successfully managed the application build lifecycle, including iOS IPA generation.</w:t>
-      </w:r>
-    </w:p>
-    <w:p>
-      <w:pPr>
-        <w:spacing w:after="0" w:line="276" w:lineRule="auto"/>
-        <w:ind w:firstLine="720"/>
-        <w:contextualSpacing/>
-        <w:jc w:val="both"/>
-        <w:rPr>
-          <w:rFonts w:ascii="Times New Roman" w:hAnsi="Times New Roman" w:cs="Times New Roman"/>
-          <w:sz w:val="28"/>
-          <w:szCs w:val="28"/>
-        </w:rPr>
-      </w:pPr>
+          <w:b/>
+          <w:bCs/>
+          <w:sz w:val="28"/>
+          <w:szCs w:val="28"/>
+        </w:rPr>
+        <w:t>Action:</w:t>
+      </w:r>
+      <w:r>
+        <w:rPr>
+          <w:rFonts w:ascii="Times New Roman" w:hAnsi="Times New Roman" w:cs="Times New Roman"/>
+          <w:sz w:val="28"/>
+          <w:szCs w:val="28"/>
+        </w:rPr>
+        <w:t xml:space="preserve"> Developed the mobile app using React Native and implemented an offline-first architecture using Realm DB for local data caching and synchronization.</w:t>
+      </w:r>
+    </w:p>
+    <w:p>
+      <w:pPr>
+        <w:spacing w:after="0" w:line="276" w:lineRule="auto"/>
+        <w:jc w:val="both"/>
+        <w:rPr>
+          <w:rFonts w:ascii="Times New Roman" w:hAnsi="Times New Roman" w:cs="Times New Roman"/>
+          <w:sz w:val="28"/>
+          <w:szCs w:val="28"/>
+        </w:rPr>
+      </w:pPr>
+      <w:r>
+        <w:rPr>
+          <w:rFonts w:ascii="Times New Roman" w:hAnsi="Times New Roman" w:cs="Times New Roman"/>
+          <w:sz w:val="28"/>
+          <w:szCs w:val="28"/>
+        </w:rPr>
+        <w:tab/>
+      </w:r>
       <w:r>
         <w:rPr>
           <w:rFonts w:ascii="Times New Roman" w:hAnsi="Times New Roman" w:cs="Times New Roman"/>
@@ -1010,60 +1383,47 @@
       <w:r>
         <w:rPr>
           <w:rFonts w:ascii="Times New Roman" w:hAnsi="Times New Roman" w:cs="Times New Roman"/>
-          <w:sz w:val="28"/>
-          <w:szCs w:val="28"/>
-        </w:rPr>
-        <w:t>Implemented a CI/CD pipeline using GitHub Actions to automatically build and generate Android APKs, reducing manual deployment time.</w:t>
-      </w:r>
-    </w:p>
-    <w:p>
-      <w:pPr>
-        <w:spacing w:after="0" w:line="276" w:lineRule="auto"/>
-        <w:ind w:firstLine="720"/>
-        <w:contextualSpacing/>
-        <w:jc w:val="both"/>
-        <w:rPr>
-          <w:rFonts w:ascii="Times New Roman" w:hAnsi="Times New Roman" w:cs="Times New Roman"/>
-          <w:sz w:val="28"/>
-          <w:szCs w:val="28"/>
-        </w:rPr>
-      </w:pPr>
-      <w:r>
-        <w:rPr>
-          <w:rFonts w:ascii="Times New Roman" w:hAnsi="Times New Roman" w:cs="Times New Roman"/>
-          <w:sz w:val="28"/>
-          <w:szCs w:val="28"/>
-        </w:rPr>
-        <w:t xml:space="preserve">• </w:t>
-      </w:r>
-      <w:r>
-        <w:rPr>
-          <w:rFonts w:ascii="Times New Roman" w:hAnsi="Times New Roman" w:cs="Times New Roman"/>
-          <w:sz w:val="28"/>
-          <w:szCs w:val="28"/>
-        </w:rPr>
-        <w:t>Acted as a technical mentor for junior members, establishing coding conventions and leading code review sessions to ensure code quality.</w:t>
-      </w:r>
-    </w:p>
-    <w:p>
-      <w:pPr>
-        <w:spacing w:after="0" w:line="276" w:lineRule="auto"/>
-        <w:ind w:firstLine="720"/>
-        <w:contextualSpacing/>
-        <w:jc w:val="both"/>
-        <w:rPr>
-          <w:rFonts w:ascii="Times New Roman" w:hAnsi="Times New Roman" w:cs="Times New Roman"/>
-          <w:sz w:val="28"/>
-          <w:szCs w:val="28"/>
-        </w:rPr>
-      </w:pPr>
-      <w:r>
-        <w:rPr>
-          <w:rFonts w:ascii="Times New Roman" w:hAnsi="Times New Roman" w:cs="Times New Roman"/>
-          <w:sz w:val="28"/>
-          <w:szCs w:val="28"/>
-        </w:rPr>
-        <w:t>• Techstack: React,</w:t>
+          <w:b/>
+          <w:bCs/>
+          <w:sz w:val="28"/>
+          <w:szCs w:val="28"/>
+        </w:rPr>
+        <w:t>Result:</w:t>
+      </w:r>
+      <w:r>
+        <w:rPr>
+          <w:rFonts w:ascii="Times New Roman" w:hAnsi="Times New Roman" w:cs="Times New Roman"/>
+          <w:sz w:val="28"/>
+          <w:szCs w:val="28"/>
+        </w:rPr>
+        <w:t xml:space="preserve"> Successfully launched the app, which handled complex exam flows smoothly. The offline capability ensured uninterrupted user experience, directly addressing client requirements.</w:t>
+      </w:r>
+    </w:p>
+    <w:p>
+      <w:pPr>
+        <w:spacing w:after="0" w:line="276" w:lineRule="auto"/>
+        <w:jc w:val="both"/>
+        <w:rPr>
+          <w:rFonts w:ascii="Times New Roman" w:hAnsi="Times New Roman" w:cs="Times New Roman"/>
+          <w:sz w:val="28"/>
+          <w:szCs w:val="28"/>
+        </w:rPr>
+      </w:pPr>
+      <w:r>
+        <w:rPr>
+          <w:rFonts w:ascii="Times New Roman" w:hAnsi="Times New Roman" w:cs="Times New Roman"/>
+          <w:sz w:val="28"/>
+          <w:szCs w:val="28"/>
+        </w:rPr>
+        <w:tab/>
+      </w:r>
+      <w:r>
+        <w:rPr>
+          <w:rFonts w:ascii="Times New Roman" w:hAnsi="Times New Roman" w:cs="Times New Roman"/>
+          <w:sz w:val="28"/>
+          <w:szCs w:val="28"/>
+        </w:rPr>
+        <w:t>•</w:t>
       </w:r>
       <w:r>
         <w:rPr>
@@ -1076,610 +1436,20 @@
       <w:r>
         <w:rPr>
           <w:rFonts w:ascii="Times New Roman" w:hAnsi="Times New Roman" w:cs="Times New Roman"/>
-          <w:sz w:val="28"/>
-          <w:szCs w:val="28"/>
-        </w:rPr>
-        <w:t>React Native, ChartJS, Gitlab CI/CD, Jenkins, Vim</w:t>
-      </w:r>
-      <w:r>
-        <w:rPr>
-          <w:rFonts w:ascii="Times New Roman" w:hAnsi="Times New Roman" w:cs="Times New Roman"/>
-          <w:sz w:val="28"/>
-          <w:szCs w:val="28"/>
-        </w:rPr>
-        <w:t>, VPS server, Ngnix</w:t>
-      </w:r>
-      <w:r>
-        <w:rPr>
-          <w:rFonts w:ascii="Times New Roman" w:hAnsi="Times New Roman" w:cs="Times New Roman"/>
-          <w:sz w:val="28"/>
-          <w:szCs w:val="28"/>
-        </w:rPr>
-        <w:t>, Telegram API</w:t>
-      </w:r>
-    </w:p>
-    <w:p>
-      <w:pPr>
-        <w:spacing w:after="0" w:line="276" w:lineRule="auto"/>
-        <w:ind w:firstLine="720"/>
-        <w:contextualSpacing/>
-        <w:jc w:val="both"/>
-        <w:rPr>
-          <w:rFonts w:ascii="Times New Roman" w:hAnsi="Times New Roman" w:cs="Times New Roman"/>
-          <w:sz w:val="28"/>
-          <w:szCs w:val="28"/>
-        </w:rPr>
-      </w:pPr>
-    </w:p>
-    <w:p>
-      <w:pPr>
-        <w:spacing w:after="0" w:line="276" w:lineRule="auto"/>
-        <w:ind w:firstLine="720"/>
-        <w:contextualSpacing/>
-        <w:jc w:val="both"/>
-        <w:rPr>
-          <w:rFonts w:ascii="Times New Roman" w:hAnsi="Times New Roman" w:cs="Times New Roman"/>
-          <w:b/>
-          <w:bCs/>
-          <w:sz w:val="28"/>
-          <w:szCs w:val="28"/>
-        </w:rPr>
-      </w:pPr>
-      <w:r>
-        <w:rPr>
-          <w:rFonts w:ascii="Times New Roman" w:hAnsi="Times New Roman" w:cs="Times New Roman"/>
-          <w:b/>
-          <w:bCs/>
-          <w:sz w:val="28"/>
-          <w:szCs w:val="28"/>
-        </w:rPr>
-        <w:t xml:space="preserve">Jun </w:t>
-      </w:r>
-      <w:r>
-        <w:rPr>
-          <w:rFonts w:ascii="Times New Roman" w:hAnsi="Times New Roman" w:cs="Times New Roman"/>
-          <w:b/>
-          <w:bCs/>
-          <w:sz w:val="28"/>
-          <w:szCs w:val="28"/>
-        </w:rPr>
-        <w:t xml:space="preserve">2021 – </w:t>
-      </w:r>
-      <w:r>
-        <w:rPr>
-          <w:rFonts w:ascii="Times New Roman" w:hAnsi="Times New Roman" w:cs="Times New Roman"/>
-          <w:b/>
-          <w:bCs/>
-          <w:sz w:val="28"/>
-          <w:szCs w:val="28"/>
-        </w:rPr>
-        <w:t xml:space="preserve">Dec </w:t>
-      </w:r>
-      <w:r>
-        <w:rPr>
-          <w:rFonts w:ascii="Times New Roman" w:hAnsi="Times New Roman" w:cs="Times New Roman"/>
-          <w:b/>
-          <w:bCs/>
-          <w:sz w:val="28"/>
-          <w:szCs w:val="28"/>
-        </w:rPr>
-        <w:t xml:space="preserve">2022 </w:t>
-      </w:r>
-      <w:r>
-        <w:rPr>
-          <w:rFonts w:ascii="Times New Roman" w:hAnsi="Times New Roman" w:cs="Times New Roman"/>
-          <w:b/>
-          <w:bCs/>
-          <w:sz w:val="28"/>
-          <w:szCs w:val="28"/>
-        </w:rPr>
-        <w:t xml:space="preserve"> |</w:t>
-      </w:r>
-      <w:r>
-        <w:rPr>
-          <w:rFonts w:ascii="Times New Roman" w:hAnsi="Times New Roman" w:cs="Times New Roman"/>
-          <w:b/>
-          <w:bCs/>
-          <w:sz w:val="28"/>
-          <w:szCs w:val="28"/>
-        </w:rPr>
-        <w:t xml:space="preserve"> </w:t>
-      </w:r>
-      <w:r>
-        <w:rPr>
-          <w:rFonts w:ascii="Times New Roman" w:hAnsi="Times New Roman" w:cs="Times New Roman"/>
-          <w:b/>
-          <w:bCs/>
-          <w:sz w:val="28"/>
-          <w:szCs w:val="28"/>
-        </w:rPr>
-        <w:t>Software Engineer</w:t>
-      </w:r>
-      <w:r>
-        <w:rPr>
-          <w:rFonts w:ascii="Times New Roman" w:hAnsi="Times New Roman" w:cs="Times New Roman"/>
-          <w:b/>
-          <w:bCs/>
-          <w:sz w:val="28"/>
-          <w:szCs w:val="28"/>
-        </w:rPr>
-        <w:t xml:space="preserve"> |</w:t>
-      </w:r>
-      <w:r>
-        <w:rPr>
-          <w:rFonts w:ascii="Times New Roman" w:hAnsi="Times New Roman" w:cs="Times New Roman"/>
-          <w:b/>
-          <w:bCs/>
-          <w:sz w:val="28"/>
-          <w:szCs w:val="28"/>
-        </w:rPr>
-        <w:t xml:space="preserve"> Naver Cloud Meeting</w:t>
-      </w:r>
-    </w:p>
-    <w:p>
-      <w:pPr>
-        <w:spacing w:after="0" w:line="276" w:lineRule="auto"/>
-        <w:ind w:firstLine="720"/>
-        <w:contextualSpacing/>
-        <w:jc w:val="both"/>
-        <w:rPr>
-          <w:rFonts w:ascii="Times New Roman" w:hAnsi="Times New Roman" w:cs="Times New Roman"/>
-          <w:sz w:val="28"/>
-          <w:szCs w:val="28"/>
-        </w:rPr>
-      </w:pPr>
-      <w:r>
-        <w:rPr>
-          <w:rFonts w:ascii="Times New Roman" w:hAnsi="Times New Roman" w:cs="Times New Roman"/>
-          <w:sz w:val="28"/>
-          <w:szCs w:val="28"/>
-        </w:rPr>
-        <w:t xml:space="preserve">• </w:t>
-      </w:r>
-      <w:r>
-        <w:rPr>
-          <w:rFonts w:ascii="Times New Roman" w:hAnsi="Times New Roman" w:cs="Times New Roman"/>
-          <w:sz w:val="28"/>
-          <w:szCs w:val="28"/>
-        </w:rPr>
-        <w:t>Engineered real-time video conferencing features for the Naver Cloud Meeting ecosystem, ensuring seamless operation across Web (Vue.js), Desktop (Electron), and Mobile (React Native) using Jitsi Meet core.</w:t>
-      </w:r>
-    </w:p>
-    <w:p>
-      <w:pPr>
-        <w:spacing w:after="0" w:line="276" w:lineRule="auto"/>
-        <w:ind w:firstLine="720"/>
-        <w:contextualSpacing/>
-        <w:jc w:val="both"/>
-        <w:rPr>
-          <w:rFonts w:ascii="Times New Roman" w:hAnsi="Times New Roman" w:cs="Times New Roman"/>
-          <w:sz w:val="28"/>
-          <w:szCs w:val="28"/>
-        </w:rPr>
-      </w:pPr>
-      <w:r>
-        <w:rPr>
-          <w:rFonts w:ascii="Times New Roman" w:hAnsi="Times New Roman" w:cs="Times New Roman"/>
-          <w:sz w:val="28"/>
-          <w:szCs w:val="28"/>
-        </w:rPr>
-        <w:lastRenderedPageBreak/>
-        <w:t>•</w:t>
-      </w:r>
-      <w:r>
-        <w:rPr>
-          <w:rFonts w:ascii="Times New Roman" w:hAnsi="Times New Roman" w:cs="Times New Roman"/>
-          <w:sz w:val="28"/>
-          <w:szCs w:val="28"/>
-        </w:rPr>
-        <w:t xml:space="preserve"> </w:t>
-      </w:r>
-      <w:r>
-        <w:rPr>
-          <w:rFonts w:ascii="Times New Roman" w:hAnsi="Times New Roman" w:cs="Times New Roman"/>
-          <w:sz w:val="28"/>
-          <w:szCs w:val="28"/>
-        </w:rPr>
-        <w:t>Media Optimization (R&amp;D): Researched and implemented complex algorithms to sync and adapt media resolution between Desktop and Mobile devices, ensuring video quality stability regardless of bandwidth or screen size.</w:t>
-      </w:r>
-    </w:p>
-    <w:p>
-      <w:pPr>
-        <w:spacing w:after="0" w:line="276" w:lineRule="auto"/>
-        <w:ind w:firstLine="720"/>
-        <w:contextualSpacing/>
-        <w:jc w:val="both"/>
-        <w:rPr>
-          <w:rFonts w:ascii="Times New Roman" w:hAnsi="Times New Roman" w:cs="Times New Roman"/>
-          <w:sz w:val="28"/>
-          <w:szCs w:val="28"/>
-        </w:rPr>
-      </w:pPr>
-      <w:r>
-        <w:rPr>
-          <w:rFonts w:ascii="Times New Roman" w:hAnsi="Times New Roman" w:cs="Times New Roman"/>
-          <w:sz w:val="28"/>
-          <w:szCs w:val="28"/>
-        </w:rPr>
-        <w:t>•</w:t>
-      </w:r>
-      <w:r>
-        <w:rPr>
-          <w:rFonts w:ascii="Times New Roman" w:hAnsi="Times New Roman" w:cs="Times New Roman"/>
-          <w:sz w:val="28"/>
-          <w:szCs w:val="28"/>
-        </w:rPr>
-        <w:t xml:space="preserve"> </w:t>
-      </w:r>
-      <w:r>
-        <w:rPr>
-          <w:rFonts w:ascii="Times New Roman" w:hAnsi="Times New Roman" w:cs="Times New Roman"/>
-          <w:sz w:val="28"/>
-          <w:szCs w:val="28"/>
-        </w:rPr>
-        <w:t>Developed a custom Native Notification system for the Electron Desktop App, solving limitations of web-based notifications to improve user experience.</w:t>
-      </w:r>
-    </w:p>
-    <w:p>
-      <w:pPr>
-        <w:spacing w:after="0" w:line="276" w:lineRule="auto"/>
-        <w:ind w:firstLine="720"/>
-        <w:contextualSpacing/>
-        <w:jc w:val="both"/>
-        <w:rPr>
-          <w:rFonts w:ascii="Times New Roman" w:hAnsi="Times New Roman" w:cs="Times New Roman"/>
-          <w:sz w:val="28"/>
-          <w:szCs w:val="28"/>
-        </w:rPr>
-      </w:pPr>
-      <w:r>
-        <w:rPr>
-          <w:rFonts w:ascii="Times New Roman" w:hAnsi="Times New Roman" w:cs="Times New Roman"/>
-          <w:sz w:val="28"/>
-          <w:szCs w:val="28"/>
-        </w:rPr>
-        <w:t>•</w:t>
-      </w:r>
-      <w:r>
-        <w:rPr>
-          <w:rFonts w:ascii="Times New Roman" w:hAnsi="Times New Roman" w:cs="Times New Roman"/>
-          <w:sz w:val="28"/>
-          <w:szCs w:val="28"/>
-        </w:rPr>
-        <w:t xml:space="preserve"> </w:t>
-      </w:r>
-      <w:r>
-        <w:rPr>
-          <w:rFonts w:ascii="Times New Roman" w:hAnsi="Times New Roman" w:cs="Times New Roman"/>
-          <w:sz w:val="28"/>
-          <w:szCs w:val="28"/>
-        </w:rPr>
-        <w:t>Actively participated in Daily Scrums, Sprint Planning, and progress reporting to align technical implementation with product requirements.</w:t>
-      </w:r>
-    </w:p>
-    <w:p>
-      <w:pPr>
-        <w:spacing w:after="0" w:line="276" w:lineRule="auto"/>
-        <w:ind w:firstLine="720"/>
-        <w:contextualSpacing/>
-        <w:jc w:val="both"/>
-        <w:rPr>
-          <w:rFonts w:ascii="Times New Roman" w:hAnsi="Times New Roman" w:cs="Times New Roman"/>
-          <w:sz w:val="28"/>
-          <w:szCs w:val="28"/>
-        </w:rPr>
-      </w:pPr>
-      <w:r>
-        <w:rPr>
-          <w:rFonts w:ascii="Times New Roman" w:hAnsi="Times New Roman" w:cs="Times New Roman"/>
-          <w:sz w:val="28"/>
-          <w:szCs w:val="28"/>
-        </w:rPr>
-        <w:t>• Techstack: Vue.js, React Native, Electron.js, Jitsi meet</w:t>
-      </w:r>
-    </w:p>
-    <w:p>
-      <w:pPr>
-        <w:spacing w:after="0" w:line="276" w:lineRule="auto"/>
-        <w:ind w:firstLine="720"/>
-        <w:contextualSpacing/>
-        <w:jc w:val="both"/>
-        <w:rPr>
-          <w:rFonts w:ascii="Times New Roman" w:hAnsi="Times New Roman" w:cs="Times New Roman"/>
-          <w:sz w:val="28"/>
-          <w:szCs w:val="28"/>
-        </w:rPr>
-      </w:pPr>
-    </w:p>
-    <w:p>
-      <w:pPr>
-        <w:spacing w:after="0" w:line="276" w:lineRule="auto"/>
-        <w:ind w:firstLine="720"/>
-        <w:contextualSpacing/>
-        <w:jc w:val="both"/>
-        <w:rPr>
-          <w:rFonts w:ascii="Times New Roman" w:hAnsi="Times New Roman" w:cs="Times New Roman"/>
-          <w:b/>
-          <w:bCs/>
-          <w:sz w:val="28"/>
-          <w:szCs w:val="28"/>
-        </w:rPr>
-      </w:pPr>
-      <w:r>
-        <w:rPr>
-          <w:rFonts w:ascii="Times New Roman" w:hAnsi="Times New Roman" w:cs="Times New Roman"/>
-          <w:b/>
-          <w:bCs/>
-          <w:sz w:val="28"/>
-          <w:szCs w:val="28"/>
-        </w:rPr>
-        <w:t>Oct</w:t>
-      </w:r>
-      <w:r>
-        <w:rPr>
-          <w:rFonts w:ascii="Times New Roman" w:hAnsi="Times New Roman" w:cs="Times New Roman"/>
-          <w:b/>
-          <w:bCs/>
-          <w:sz w:val="28"/>
-          <w:szCs w:val="28"/>
-        </w:rPr>
-        <w:t xml:space="preserve"> </w:t>
-      </w:r>
-      <w:r>
-        <w:rPr>
-          <w:rFonts w:ascii="Times New Roman" w:hAnsi="Times New Roman" w:cs="Times New Roman"/>
-          <w:b/>
-          <w:bCs/>
-          <w:sz w:val="28"/>
-          <w:szCs w:val="28"/>
-        </w:rPr>
-        <w:t xml:space="preserve">2020 – </w:t>
-      </w:r>
-      <w:r>
-        <w:rPr>
-          <w:rFonts w:ascii="Times New Roman" w:hAnsi="Times New Roman" w:cs="Times New Roman"/>
-          <w:b/>
-          <w:bCs/>
-          <w:sz w:val="28"/>
-          <w:szCs w:val="28"/>
-        </w:rPr>
-        <w:t xml:space="preserve">Jun </w:t>
-      </w:r>
-      <w:r>
-        <w:rPr>
-          <w:rFonts w:ascii="Times New Roman" w:hAnsi="Times New Roman" w:cs="Times New Roman"/>
-          <w:b/>
-          <w:bCs/>
-          <w:sz w:val="28"/>
-          <w:szCs w:val="28"/>
-        </w:rPr>
-        <w:t>2021</w:t>
-      </w:r>
-      <w:r>
-        <w:rPr>
-          <w:rFonts w:ascii="Times New Roman" w:hAnsi="Times New Roman" w:cs="Times New Roman"/>
-          <w:b/>
-          <w:bCs/>
-          <w:sz w:val="28"/>
-          <w:szCs w:val="28"/>
-        </w:rPr>
-        <w:t xml:space="preserve"> | </w:t>
-      </w:r>
-      <w:r>
-        <w:rPr>
-          <w:rFonts w:ascii="Times New Roman" w:hAnsi="Times New Roman" w:cs="Times New Roman"/>
-          <w:b/>
-          <w:bCs/>
-          <w:sz w:val="28"/>
-          <w:szCs w:val="28"/>
-        </w:rPr>
-        <w:t>Mobile Developer</w:t>
-      </w:r>
-      <w:r>
-        <w:rPr>
-          <w:rFonts w:ascii="Times New Roman" w:hAnsi="Times New Roman" w:cs="Times New Roman"/>
-          <w:b/>
-          <w:bCs/>
-          <w:sz w:val="28"/>
-          <w:szCs w:val="28"/>
-        </w:rPr>
-        <w:t xml:space="preserve"> | </w:t>
-      </w:r>
-      <w:r>
-        <w:rPr>
-          <w:rFonts w:ascii="Times New Roman" w:hAnsi="Times New Roman" w:cs="Times New Roman"/>
-          <w:b/>
-          <w:bCs/>
-          <w:sz w:val="28"/>
-          <w:szCs w:val="28"/>
-        </w:rPr>
-        <w:t xml:space="preserve"> GoPass</w:t>
-      </w:r>
-    </w:p>
-    <w:p>
-      <w:pPr>
-        <w:spacing w:after="0" w:line="276" w:lineRule="auto"/>
-        <w:ind w:firstLine="720"/>
-        <w:jc w:val="both"/>
-        <w:rPr>
-          <w:rFonts w:ascii="Times New Roman" w:hAnsi="Times New Roman" w:cs="Times New Roman"/>
-          <w:sz w:val="28"/>
-          <w:szCs w:val="28"/>
-        </w:rPr>
-      </w:pPr>
-      <w:r>
-        <w:rPr>
-          <w:rFonts w:ascii="Times New Roman" w:hAnsi="Times New Roman" w:cs="Times New Roman"/>
-          <w:sz w:val="28"/>
-          <w:szCs w:val="28"/>
-        </w:rPr>
-        <w:t>•</w:t>
-      </w:r>
-      <w:r>
-        <w:rPr>
-          <w:rFonts w:ascii="Times New Roman" w:hAnsi="Times New Roman" w:cs="Times New Roman"/>
-          <w:sz w:val="28"/>
-          <w:szCs w:val="28"/>
-        </w:rPr>
-        <w:t xml:space="preserve"> </w:t>
-      </w:r>
-      <w:r>
-        <w:rPr>
-          <w:rFonts w:ascii="Times New Roman" w:hAnsi="Times New Roman" w:cs="Times New Roman"/>
-          <w:sz w:val="28"/>
-          <w:szCs w:val="28"/>
-        </w:rPr>
-        <w:t>Successfully developed and launched an Online Examination Application tailored for the Japanese market, meeting high standards for stability and UX.</w:t>
-      </w:r>
-    </w:p>
-    <w:p>
-      <w:pPr>
-        <w:spacing w:after="0" w:line="276" w:lineRule="auto"/>
-        <w:jc w:val="both"/>
-        <w:rPr>
-          <w:rFonts w:ascii="Times New Roman" w:hAnsi="Times New Roman" w:cs="Times New Roman"/>
-          <w:sz w:val="28"/>
-          <w:szCs w:val="28"/>
-        </w:rPr>
-      </w:pPr>
-      <w:r>
-        <w:rPr>
-          <w:rFonts w:ascii="Times New Roman" w:hAnsi="Times New Roman" w:cs="Times New Roman"/>
-          <w:sz w:val="28"/>
-          <w:szCs w:val="28"/>
-        </w:rPr>
-        <w:tab/>
-      </w:r>
-      <w:r>
-        <w:rPr>
-          <w:rFonts w:ascii="Times New Roman" w:hAnsi="Times New Roman" w:cs="Times New Roman"/>
-          <w:sz w:val="28"/>
-          <w:szCs w:val="28"/>
-        </w:rPr>
-        <w:t>•</w:t>
-      </w:r>
-      <w:r>
-        <w:rPr>
-          <w:rFonts w:ascii="Times New Roman" w:hAnsi="Times New Roman" w:cs="Times New Roman"/>
-          <w:sz w:val="28"/>
-          <w:szCs w:val="28"/>
-        </w:rPr>
-        <w:t xml:space="preserve"> </w:t>
-      </w:r>
-      <w:r>
-        <w:rPr>
-          <w:rFonts w:ascii="Times New Roman" w:hAnsi="Times New Roman" w:cs="Times New Roman"/>
-          <w:sz w:val="28"/>
-          <w:szCs w:val="28"/>
-        </w:rPr>
-        <w:t>Implemented an offline-first mechanism using Realm DB to cache exam data locally, ensuring seamless data synchronization with the server when connectivity is restored.</w:t>
-      </w:r>
-    </w:p>
-    <w:p>
-      <w:pPr>
-        <w:spacing w:after="0" w:line="276" w:lineRule="auto"/>
-        <w:jc w:val="both"/>
-        <w:rPr>
-          <w:rFonts w:ascii="Times New Roman" w:hAnsi="Times New Roman" w:cs="Times New Roman"/>
-          <w:sz w:val="28"/>
-          <w:szCs w:val="28"/>
-        </w:rPr>
-      </w:pPr>
-      <w:r>
-        <w:rPr>
-          <w:rFonts w:ascii="Times New Roman" w:hAnsi="Times New Roman" w:cs="Times New Roman"/>
-          <w:sz w:val="28"/>
-          <w:szCs w:val="28"/>
-        </w:rPr>
-        <w:tab/>
-      </w:r>
-      <w:r>
-        <w:rPr>
-          <w:rFonts w:ascii="Times New Roman" w:hAnsi="Times New Roman" w:cs="Times New Roman"/>
-          <w:sz w:val="28"/>
-          <w:szCs w:val="28"/>
-        </w:rPr>
-        <w:t>•</w:t>
-      </w:r>
-      <w:r>
-        <w:rPr>
-          <w:rFonts w:ascii="Times New Roman" w:hAnsi="Times New Roman" w:cs="Times New Roman"/>
-          <w:sz w:val="28"/>
-          <w:szCs w:val="28"/>
-        </w:rPr>
-        <w:t xml:space="preserve"> </w:t>
-      </w:r>
-      <w:r>
-        <w:rPr>
-          <w:rFonts w:ascii="Times New Roman" w:hAnsi="Times New Roman" w:cs="Times New Roman"/>
-          <w:sz w:val="28"/>
-          <w:szCs w:val="28"/>
-        </w:rPr>
-        <w:t>Refactored legacy codebases and optimized application performance to handle multiple-choice questions and complex exam flows smoothly.</w:t>
-      </w:r>
-    </w:p>
-    <w:p>
-      <w:pPr>
-        <w:spacing w:after="0" w:line="276" w:lineRule="auto"/>
-        <w:jc w:val="both"/>
-        <w:rPr>
-          <w:rFonts w:ascii="Times New Roman" w:hAnsi="Times New Roman" w:cs="Times New Roman"/>
-          <w:sz w:val="28"/>
-          <w:szCs w:val="28"/>
-        </w:rPr>
-      </w:pPr>
-      <w:r>
-        <w:rPr>
-          <w:rFonts w:ascii="Times New Roman" w:hAnsi="Times New Roman" w:cs="Times New Roman"/>
-          <w:sz w:val="28"/>
-          <w:szCs w:val="28"/>
-        </w:rPr>
-        <w:tab/>
-      </w:r>
-      <w:r>
-        <w:rPr>
-          <w:rFonts w:ascii="Times New Roman" w:hAnsi="Times New Roman" w:cs="Times New Roman"/>
-          <w:sz w:val="28"/>
-          <w:szCs w:val="28"/>
-        </w:rPr>
-        <w:t>•</w:t>
-      </w:r>
-      <w:r>
-        <w:rPr>
-          <w:rFonts w:ascii="Times New Roman" w:hAnsi="Times New Roman" w:cs="Times New Roman"/>
-          <w:sz w:val="28"/>
-          <w:szCs w:val="28"/>
-        </w:rPr>
-        <w:t xml:space="preserve"> </w:t>
-      </w:r>
-      <w:r>
-        <w:rPr>
-          <w:rFonts w:ascii="Times New Roman" w:hAnsi="Times New Roman" w:cs="Times New Roman"/>
-          <w:sz w:val="28"/>
-          <w:szCs w:val="28"/>
-        </w:rPr>
-        <w:t>Conducted regular demos directly with Japanese clients to gather feedback and actively participated in code reviews to maintain code quality.</w:t>
-      </w:r>
-    </w:p>
-    <w:p>
-      <w:pPr>
-        <w:spacing w:after="0" w:line="276" w:lineRule="auto"/>
-        <w:ind w:firstLine="720"/>
-        <w:contextualSpacing/>
-        <w:jc w:val="both"/>
-        <w:rPr>
-          <w:rFonts w:ascii="Times New Roman" w:hAnsi="Times New Roman" w:cs="Times New Roman"/>
-          <w:sz w:val="28"/>
-          <w:szCs w:val="28"/>
-        </w:rPr>
-      </w:pPr>
-      <w:r>
-        <w:rPr>
-          <w:rFonts w:ascii="Times New Roman" w:hAnsi="Times New Roman" w:cs="Times New Roman"/>
-          <w:sz w:val="28"/>
-          <w:szCs w:val="28"/>
-        </w:rPr>
-        <w:t>• Techstack: React, React Native, realm database, php</w:t>
+          <w:b/>
+          <w:bCs/>
+          <w:sz w:val="28"/>
+          <w:szCs w:val="28"/>
+        </w:rPr>
+        <w:t>Tech Stack:</w:t>
+      </w:r>
+      <w:r>
+        <w:rPr>
+          <w:rFonts w:ascii="Times New Roman" w:hAnsi="Times New Roman" w:cs="Times New Roman"/>
+          <w:sz w:val="28"/>
+          <w:szCs w:val="28"/>
+        </w:rPr>
+        <w:t xml:space="preserve"> React Native, Realm DB, PHP.</w:t>
       </w:r>
     </w:p>
     <w:p>
@@ -1745,6 +1515,8 @@
       <w:r>
         <w:rPr>
           <w:rFonts w:ascii="Times New Roman" w:hAnsi="Times New Roman" w:cs="Times New Roman"/>
+          <w:b/>
+          <w:bCs/>
           <w:sz w:val="28"/>
           <w:szCs w:val="28"/>
         </w:rPr>
@@ -1753,10 +1525,20 @@
       <w:r>
         <w:rPr>
           <w:rFonts w:ascii="Times New Roman" w:hAnsi="Times New Roman" w:cs="Times New Roman"/>
-          <w:sz w:val="28"/>
-          <w:szCs w:val="28"/>
-        </w:rPr>
-        <w:t>2023                 Employee of the Year – Blameo Company</w:t>
+          <w:b/>
+          <w:bCs/>
+          <w:sz w:val="28"/>
+          <w:szCs w:val="28"/>
+        </w:rPr>
+        <w:t>2023</w:t>
+      </w:r>
+      <w:r>
+        <w:rPr>
+          <w:rFonts w:ascii="Times New Roman" w:hAnsi="Times New Roman" w:cs="Times New Roman"/>
+          <w:sz w:val="28"/>
+          <w:szCs w:val="28"/>
+        </w:rPr>
+        <w:t xml:space="preserve">                 Employee of the Year – Blameo Company</w:t>
       </w:r>
     </w:p>
     <w:p>
@@ -1828,52 +1610,6 @@
         <w:jc w:val="both"/>
         <w:rPr>
           <w:rFonts w:ascii="Times New Roman" w:hAnsi="Times New Roman" w:cs="Times New Roman"/>
-          <w:b/>
-          <w:bCs/>
-          <w:sz w:val="28"/>
-          <w:szCs w:val="28"/>
-        </w:rPr>
-      </w:pPr>
-      <w:r>
-        <w:rPr>
-          <w:rFonts w:ascii="Times New Roman" w:hAnsi="Times New Roman" w:cs="Times New Roman"/>
-          <w:b/>
-          <w:bCs/>
-          <w:sz w:val="28"/>
-          <w:szCs w:val="28"/>
-        </w:rPr>
-        <w:t>Core Stack &amp; Cross-Platform</w:t>
-      </w:r>
-    </w:p>
-    <w:p>
-      <w:pPr>
-        <w:spacing w:after="0" w:line="276" w:lineRule="auto"/>
-        <w:ind w:firstLine="720"/>
-        <w:contextualSpacing/>
-        <w:jc w:val="both"/>
-        <w:rPr>
-          <w:rFonts w:ascii="Times New Roman" w:hAnsi="Times New Roman" w:cs="Times New Roman"/>
-          <w:sz w:val="28"/>
-          <w:szCs w:val="28"/>
-        </w:rPr>
-      </w:pPr>
-      <w:r>
-        <w:rPr>
-          <w:rFonts w:ascii="Times New Roman" w:hAnsi="Times New Roman" w:cs="Times New Roman"/>
-          <w:sz w:val="28"/>
-          <w:szCs w:val="28"/>
-        </w:rPr>
-        <w:t>• Languages: TypeScript (Advanced), JavaScript (ES6+).</w:t>
-      </w:r>
-    </w:p>
-    <w:p>
-      <w:pPr>
-        <w:spacing w:after="0" w:line="276" w:lineRule="auto"/>
-        <w:ind w:firstLine="720"/>
-        <w:contextualSpacing/>
-        <w:jc w:val="both"/>
-        <w:rPr>
-          <w:rFonts w:ascii="Times New Roman" w:hAnsi="Times New Roman" w:cs="Times New Roman"/>
           <w:sz w:val="28"/>
           <w:szCs w:val="28"/>
         </w:rPr>
@@ -1897,34 +1633,68 @@
       <w:r>
         <w:rPr>
           <w:rFonts w:ascii="Times New Roman" w:hAnsi="Times New Roman" w:cs="Times New Roman"/>
-          <w:sz w:val="28"/>
-          <w:szCs w:val="28"/>
-        </w:rPr>
-        <w:t xml:space="preserve">Web Frontend: </w:t>
-      </w:r>
-      <w:r>
-        <w:rPr>
-          <w:rFonts w:ascii="Times New Roman" w:hAnsi="Times New Roman" w:cs="Times New Roman"/>
-          <w:sz w:val="28"/>
-          <w:szCs w:val="28"/>
-        </w:rPr>
-        <w:t>React.js Ecosystem (Next.js, Redux/Context</w:t>
-      </w:r>
-      <w:r>
-        <w:rPr>
-          <w:rFonts w:ascii="Times New Roman" w:hAnsi="Times New Roman" w:cs="Times New Roman"/>
-          <w:sz w:val="28"/>
-          <w:szCs w:val="28"/>
-        </w:rPr>
-        <w:t>, Tanstack</w:t>
-      </w:r>
-      <w:r>
-        <w:rPr>
-          <w:rFonts w:ascii="Times New Roman" w:hAnsi="Times New Roman" w:cs="Times New Roman"/>
-          <w:sz w:val="28"/>
-          <w:szCs w:val="28"/>
-        </w:rPr>
-        <w:t>), Vue.js (Legacy migration experience). Expert in building scalable/high-performance SPAs.</w:t>
+          <w:b/>
+          <w:bCs/>
+          <w:sz w:val="28"/>
+          <w:szCs w:val="28"/>
+        </w:rPr>
+        <w:t>Frontend &amp; Cross-Platform:</w:t>
+      </w:r>
+      <w:r>
+        <w:rPr>
+          <w:rFonts w:ascii="Times New Roman" w:hAnsi="Times New Roman" w:cs="Times New Roman"/>
+          <w:sz w:val="28"/>
+          <w:szCs w:val="28"/>
+        </w:rPr>
+        <w:t xml:space="preserve"> </w:t>
+      </w:r>
+      <w:r>
+        <w:rPr>
+          <w:rFonts w:ascii="Times New Roman" w:hAnsi="Times New Roman" w:cs="Times New Roman"/>
+          <w:sz w:val="28"/>
+          <w:szCs w:val="28"/>
+        </w:rPr>
+        <w:t>TypeScript</w:t>
+      </w:r>
+      <w:r>
+        <w:rPr>
+          <w:rFonts w:ascii="Times New Roman" w:hAnsi="Times New Roman" w:cs="Times New Roman"/>
+          <w:sz w:val="28"/>
+          <w:szCs w:val="28"/>
+        </w:rPr>
+        <w:t xml:space="preserve">, </w:t>
+      </w:r>
+      <w:r>
+        <w:rPr>
+          <w:rFonts w:ascii="Times New Roman" w:hAnsi="Times New Roman" w:cs="Times New Roman"/>
+          <w:sz w:val="28"/>
+          <w:szCs w:val="28"/>
+        </w:rPr>
+        <w:t xml:space="preserve">Next.js, </w:t>
+      </w:r>
+      <w:r>
+        <w:rPr>
+          <w:rFonts w:ascii="Times New Roman" w:hAnsi="Times New Roman" w:cs="Times New Roman"/>
+          <w:sz w:val="28"/>
+          <w:szCs w:val="28"/>
+        </w:rPr>
+        <w:t>Nuxt</w:t>
+      </w:r>
+      <w:r>
+        <w:rPr>
+          <w:rFonts w:ascii="Times New Roman" w:hAnsi="Times New Roman" w:cs="Times New Roman"/>
+          <w:sz w:val="28"/>
+          <w:szCs w:val="28"/>
+        </w:rPr>
+        <w:t>.js, React Native, Electron.js,  D3.js, ChartJS, Redux/TanStack Query</w:t>
+      </w:r>
+      <w:r>
+        <w:rPr>
+          <w:rFonts w:ascii="Times New Roman" w:hAnsi="Times New Roman" w:cs="Times New Roman"/>
+          <w:sz w:val="28"/>
+          <w:szCs w:val="28"/>
+        </w:rPr>
+        <w:t>.</w:t>
       </w:r>
     </w:p>
     <w:p>
@@ -1958,26 +1728,28 @@
       <w:r>
         <w:rPr>
           <w:rFonts w:ascii="Times New Roman" w:hAnsi="Times New Roman" w:cs="Times New Roman"/>
-          <w:sz w:val="28"/>
-          <w:szCs w:val="28"/>
-        </w:rPr>
-        <w:t>Mobile &amp; Desktop: React Native (OTA updates, Offline-first with Realm DB</w:t>
-      </w:r>
-      <w:r>
-        <w:rPr>
-          <w:rFonts w:ascii="Times New Roman" w:hAnsi="Times New Roman" w:cs="Times New Roman"/>
-          <w:sz w:val="28"/>
-          <w:szCs w:val="28"/>
-        </w:rPr>
-        <w:t>, SQLite</w:t>
-      </w:r>
-      <w:r>
-        <w:rPr>
-          <w:rFonts w:ascii="Times New Roman" w:hAnsi="Times New Roman" w:cs="Times New Roman"/>
-          <w:sz w:val="28"/>
-          <w:szCs w:val="28"/>
-        </w:rPr>
-        <w:t>), Electron.js. Proven ability to unify codebases across Web, Mobile, and Desktop.</w:t>
+          <w:b/>
+          <w:bCs/>
+          <w:sz w:val="28"/>
+          <w:szCs w:val="28"/>
+        </w:rPr>
+        <w:t>Backend &amp; DevOps:</w:t>
+      </w:r>
+      <w:r>
+        <w:rPr>
+          <w:rFonts w:ascii="Times New Roman" w:hAnsi="Times New Roman" w:cs="Times New Roman"/>
+          <w:sz w:val="28"/>
+          <w:szCs w:val="28"/>
+        </w:rPr>
+        <w:t xml:space="preserve"> </w:t>
+      </w:r>
+      <w:r>
+        <w:rPr>
+          <w:rFonts w:ascii="Times New Roman" w:hAnsi="Times New Roman" w:cs="Times New Roman"/>
+          <w:sz w:val="28"/>
+          <w:szCs w:val="28"/>
+        </w:rPr>
+        <w:t>Node.js, Express/NestJS, Docker, Jenkins, GitLab CI/CD, GitHub Actions, Linux/Ubuntu, Nginx, AWS (Basic)</w:t>
       </w:r>
     </w:p>
     <w:p>
@@ -2011,57 +1783,22 @@
       <w:r>
         <w:rPr>
           <w:rFonts w:ascii="Times New Roman" w:hAnsi="Times New Roman" w:cs="Times New Roman"/>
-          <w:sz w:val="28"/>
-          <w:szCs w:val="28"/>
-        </w:rPr>
-        <w:t>Visualization: D3.js, ChartJS (Complex geospatial data &amp; KPI dashboards).</w:t>
-      </w:r>
-    </w:p>
-    <w:p>
-      <w:pPr>
-        <w:spacing w:after="0" w:line="276" w:lineRule="auto"/>
-        <w:ind w:firstLine="720"/>
-        <w:contextualSpacing/>
-        <w:jc w:val="both"/>
-        <w:rPr>
-          <w:rFonts w:ascii="Times New Roman" w:hAnsi="Times New Roman" w:cs="Times New Roman"/>
-          <w:b/>
-          <w:bCs/>
-          <w:sz w:val="28"/>
-          <w:szCs w:val="28"/>
-        </w:rPr>
-      </w:pPr>
-      <w:r>
-        <w:rPr>
-          <w:rFonts w:ascii="Times New Roman" w:hAnsi="Times New Roman" w:cs="Times New Roman"/>
-          <w:b/>
-          <w:bCs/>
-          <w:sz w:val="28"/>
-          <w:szCs w:val="28"/>
-        </w:rPr>
-        <w:lastRenderedPageBreak/>
-        <w:t>Backend &amp; Infrastructure</w:t>
-      </w:r>
-    </w:p>
-    <w:p>
-      <w:pPr>
-        <w:spacing w:after="0" w:line="276" w:lineRule="auto"/>
-        <w:ind w:firstLine="720"/>
-        <w:contextualSpacing/>
-        <w:jc w:val="both"/>
-        <w:rPr>
-          <w:rFonts w:ascii="Times New Roman" w:hAnsi="Times New Roman" w:cs="Times New Roman"/>
-          <w:sz w:val="28"/>
-          <w:szCs w:val="28"/>
-        </w:rPr>
-      </w:pPr>
-      <w:r>
-        <w:rPr>
-          <w:rFonts w:ascii="Times New Roman" w:hAnsi="Times New Roman" w:cs="Times New Roman"/>
-          <w:sz w:val="28"/>
-          <w:szCs w:val="28"/>
-        </w:rPr>
-        <w:t>•</w:t>
+          <w:b/>
+          <w:bCs/>
+          <w:sz w:val="28"/>
+          <w:szCs w:val="28"/>
+        </w:rPr>
+        <w:t>Engineering &amp; Leadership</w:t>
+      </w:r>
+      <w:r>
+        <w:rPr>
+          <w:rFonts w:ascii="Times New Roman" w:hAnsi="Times New Roman" w:cs="Times New Roman"/>
+          <w:b/>
+          <w:bCs/>
+          <w:sz w:val="28"/>
+          <w:szCs w:val="28"/>
+        </w:rPr>
+        <w:t>:</w:t>
       </w:r>
       <w:r>
         <w:rPr>
@@ -2077,231 +1814,21 @@
           <w:sz w:val="28"/>
           <w:szCs w:val="28"/>
         </w:rPr>
-        <w:t>Runtime &amp; API: Node.js, Express/NestJS (designing RESTful APIs).</w:t>
-      </w:r>
-    </w:p>
-    <w:p>
-      <w:pPr>
-        <w:spacing w:after="0" w:line="276" w:lineRule="auto"/>
-        <w:ind w:firstLine="720"/>
-        <w:contextualSpacing/>
-        <w:jc w:val="both"/>
-        <w:rPr>
-          <w:rFonts w:ascii="Times New Roman" w:hAnsi="Times New Roman" w:cs="Times New Roman"/>
-          <w:sz w:val="28"/>
-          <w:szCs w:val="28"/>
-        </w:rPr>
-      </w:pPr>
-      <w:r>
-        <w:rPr>
-          <w:rFonts w:ascii="Times New Roman" w:hAnsi="Times New Roman" w:cs="Times New Roman"/>
-          <w:sz w:val="28"/>
-          <w:szCs w:val="28"/>
-        </w:rPr>
-        <w:t>•</w:t>
-      </w:r>
-      <w:r>
-        <w:rPr>
-          <w:rFonts w:ascii="Times New Roman" w:hAnsi="Times New Roman" w:cs="Times New Roman"/>
-          <w:sz w:val="28"/>
-          <w:szCs w:val="28"/>
-        </w:rPr>
-        <w:t xml:space="preserve"> </w:t>
-      </w:r>
-      <w:r>
-        <w:rPr>
-          <w:rFonts w:ascii="Times New Roman" w:hAnsi="Times New Roman" w:cs="Times New Roman"/>
-          <w:sz w:val="28"/>
-          <w:szCs w:val="28"/>
-        </w:rPr>
-        <w:t>DevOps &amp; CI/CD: Docker, Jenkins, GitLab CI/CD, GitHub Actions. Experienced in setting up automated deployment pipelines from scratch on Linux VPS (Ubuntu/Nginx).</w:t>
-      </w:r>
-    </w:p>
-    <w:p>
-      <w:pPr>
-        <w:spacing w:after="0" w:line="276" w:lineRule="auto"/>
-        <w:ind w:firstLine="720"/>
-        <w:contextualSpacing/>
-        <w:jc w:val="both"/>
-        <w:rPr>
-          <w:rFonts w:ascii="Times New Roman" w:hAnsi="Times New Roman" w:cs="Times New Roman"/>
-          <w:sz w:val="28"/>
-          <w:szCs w:val="28"/>
-        </w:rPr>
-      </w:pPr>
-      <w:r>
-        <w:rPr>
-          <w:rFonts w:ascii="Times New Roman" w:hAnsi="Times New Roman" w:cs="Times New Roman"/>
-          <w:sz w:val="28"/>
-          <w:szCs w:val="28"/>
-        </w:rPr>
-        <w:t>•</w:t>
-      </w:r>
-      <w:r>
-        <w:rPr>
-          <w:rFonts w:ascii="Times New Roman" w:hAnsi="Times New Roman" w:cs="Times New Roman"/>
-          <w:sz w:val="28"/>
-          <w:szCs w:val="28"/>
-        </w:rPr>
-        <w:t xml:space="preserve"> </w:t>
-      </w:r>
-      <w:r>
-        <w:rPr>
-          <w:rFonts w:ascii="Times New Roman" w:hAnsi="Times New Roman" w:cs="Times New Roman"/>
-          <w:sz w:val="28"/>
-          <w:szCs w:val="28"/>
-        </w:rPr>
-        <w:t>Cloud: AWS (Basic resource management).</w:t>
-      </w:r>
-    </w:p>
-    <w:p>
-      <w:pPr>
-        <w:spacing w:after="0" w:line="276" w:lineRule="auto"/>
-        <w:ind w:firstLine="720"/>
-        <w:contextualSpacing/>
-        <w:jc w:val="both"/>
-        <w:rPr>
-          <w:rFonts w:ascii="Times New Roman" w:hAnsi="Times New Roman" w:cs="Times New Roman"/>
-          <w:sz w:val="28"/>
-          <w:szCs w:val="28"/>
-        </w:rPr>
-      </w:pPr>
-    </w:p>
-    <w:p>
-      <w:pPr>
-        <w:spacing w:after="0" w:line="276" w:lineRule="auto"/>
-        <w:ind w:firstLine="720"/>
-        <w:contextualSpacing/>
-        <w:jc w:val="both"/>
-        <w:rPr>
-          <w:rFonts w:ascii="Times New Roman" w:hAnsi="Times New Roman" w:cs="Times New Roman"/>
-          <w:b/>
-          <w:bCs/>
-          <w:sz w:val="28"/>
-          <w:szCs w:val="28"/>
-        </w:rPr>
-      </w:pPr>
-      <w:r>
-        <w:rPr>
-          <w:rFonts w:ascii="Times New Roman" w:hAnsi="Times New Roman" w:cs="Times New Roman"/>
-          <w:b/>
-          <w:bCs/>
-          <w:sz w:val="28"/>
-          <w:szCs w:val="28"/>
-        </w:rPr>
-        <w:t>Engineering Leadership &amp; Architecture</w:t>
-      </w:r>
-    </w:p>
-    <w:p>
-      <w:pPr>
-        <w:spacing w:after="0" w:line="276" w:lineRule="auto"/>
-        <w:ind w:firstLine="720"/>
-        <w:contextualSpacing/>
-        <w:jc w:val="both"/>
-        <w:rPr>
-          <w:rFonts w:ascii="Times New Roman" w:hAnsi="Times New Roman" w:cs="Times New Roman"/>
-          <w:sz w:val="28"/>
-          <w:szCs w:val="28"/>
-        </w:rPr>
-      </w:pPr>
-      <w:r>
-        <w:rPr>
-          <w:rFonts w:ascii="Times New Roman" w:hAnsi="Times New Roman" w:cs="Times New Roman"/>
-          <w:sz w:val="28"/>
-          <w:szCs w:val="28"/>
-        </w:rPr>
-        <w:t>•</w:t>
-      </w:r>
-      <w:r>
-        <w:rPr>
-          <w:rFonts w:ascii="Times New Roman" w:hAnsi="Times New Roman" w:cs="Times New Roman"/>
-          <w:sz w:val="28"/>
-          <w:szCs w:val="28"/>
-        </w:rPr>
-        <w:t xml:space="preserve"> </w:t>
-      </w:r>
-      <w:r>
-        <w:rPr>
-          <w:rFonts w:ascii="Times New Roman" w:hAnsi="Times New Roman" w:cs="Times New Roman"/>
-          <w:sz w:val="28"/>
-          <w:szCs w:val="28"/>
-        </w:rPr>
-        <w:t>System Optimization: Performance tuning (reduced API latency by 50%), Media optimization for RTC/Video Conference.</w:t>
-      </w:r>
-    </w:p>
-    <w:p>
-      <w:pPr>
-        <w:spacing w:after="0" w:line="276" w:lineRule="auto"/>
-        <w:ind w:firstLine="720"/>
-        <w:contextualSpacing/>
-        <w:jc w:val="both"/>
-        <w:rPr>
-          <w:rFonts w:ascii="Times New Roman" w:hAnsi="Times New Roman" w:cs="Times New Roman"/>
-          <w:sz w:val="28"/>
-          <w:szCs w:val="28"/>
-        </w:rPr>
-      </w:pPr>
-      <w:r>
-        <w:rPr>
-          <w:rFonts w:ascii="Times New Roman" w:hAnsi="Times New Roman" w:cs="Times New Roman"/>
-          <w:sz w:val="28"/>
-          <w:szCs w:val="28"/>
-        </w:rPr>
-        <w:t>•</w:t>
-      </w:r>
-      <w:r>
-        <w:rPr>
-          <w:rFonts w:ascii="Times New Roman" w:hAnsi="Times New Roman" w:cs="Times New Roman"/>
-          <w:sz w:val="28"/>
-          <w:szCs w:val="28"/>
-        </w:rPr>
-        <w:t xml:space="preserve"> </w:t>
-      </w:r>
-      <w:r>
-        <w:rPr>
-          <w:rFonts w:ascii="Times New Roman" w:hAnsi="Times New Roman" w:cs="Times New Roman"/>
-          <w:sz w:val="28"/>
-          <w:szCs w:val="28"/>
-        </w:rPr>
-        <w:t>Quality Assurance: Establishing Git Flow, Linting standards, TDD/Unit Testing integration.</w:t>
-      </w:r>
-    </w:p>
-    <w:p>
-      <w:pPr>
-        <w:spacing w:after="0" w:line="276" w:lineRule="auto"/>
-        <w:ind w:firstLine="720"/>
-        <w:contextualSpacing/>
-        <w:jc w:val="both"/>
-        <w:rPr>
-          <w:rFonts w:ascii="Times New Roman" w:hAnsi="Times New Roman" w:cs="Times New Roman"/>
-          <w:sz w:val="28"/>
-          <w:szCs w:val="28"/>
-        </w:rPr>
-      </w:pPr>
-      <w:r>
-        <w:rPr>
-          <w:rFonts w:ascii="Times New Roman" w:hAnsi="Times New Roman" w:cs="Times New Roman"/>
-          <w:sz w:val="28"/>
-          <w:szCs w:val="28"/>
-        </w:rPr>
-        <w:t>•</w:t>
-      </w:r>
-      <w:r>
-        <w:rPr>
-          <w:rFonts w:ascii="Times New Roman" w:hAnsi="Times New Roman" w:cs="Times New Roman"/>
-          <w:sz w:val="28"/>
-          <w:szCs w:val="28"/>
-        </w:rPr>
-        <w:t xml:space="preserve"> </w:t>
-      </w:r>
-      <w:r>
-        <w:rPr>
-          <w:rFonts w:ascii="Times New Roman" w:hAnsi="Times New Roman" w:cs="Times New Roman"/>
-          <w:sz w:val="28"/>
-          <w:szCs w:val="28"/>
-        </w:rPr>
-        <w:t>Team Management: Technical Mentoring, Code Review, Recruitment (Technical Interviewer).</w:t>
-      </w:r>
+        <w:t>System Architecture, Performance Optimization, CI/CD Pipeline Setup, Technical Mentoring, Code Review, Agile/Scrum, Technical Interviews, AI-Powered Development Tools (e.g., GitHub Copilot, Cursor)</w:t>
+      </w:r>
+    </w:p>
+    <w:p>
+      <w:pPr>
+        <w:spacing w:after="0" w:line="276" w:lineRule="auto"/>
+        <w:ind w:firstLine="720"/>
+        <w:contextualSpacing/>
+        <w:jc w:val="both"/>
+        <w:rPr>
+          <w:rFonts w:ascii="Times New Roman" w:hAnsi="Times New Roman" w:cs="Times New Roman"/>
+          <w:sz w:val="28"/>
+          <w:szCs w:val="28"/>
+        </w:rPr>
+      </w:pPr>
     </w:p>
     <w:p>
       <w:pPr>

</xml_diff>